<commit_message>
working on project evaluation
</commit_message>
<xml_diff>
--- a/portfolio/ProjectEvaluation.docx
+++ b/portfolio/ProjectEvaluation.docx
@@ -310,126 +310,79 @@
             </w:rPr>
             <w:fldChar w:fldCharType="separate"/>
           </w:r>
-          <w:bookmarkStart w:id="0" w:name="_GoBack"/>
-          <w:bookmarkEnd w:id="0"/>
-          <w:r>
-            <w:rPr>
-              <w:rStyle w:val="Hyperlink"/>
-              <w:noProof/>
-            </w:rPr>
-            <w:fldChar w:fldCharType="begin"/>
-          </w:r>
-          <w:r>
-            <w:rPr>
-              <w:rStyle w:val="Hyperlink"/>
-              <w:noProof/>
-            </w:rPr>
-            <w:instrText xml:space="preserve"> </w:instrText>
-          </w:r>
-          <w:r>
-            <w:rPr>
-              <w:noProof/>
-            </w:rPr>
-            <w:instrText>HYPERLINK \l "_Toc322371432"</w:instrText>
-          </w:r>
-          <w:r>
-            <w:rPr>
-              <w:rStyle w:val="Hyperlink"/>
-              <w:noProof/>
-            </w:rPr>
-            <w:instrText xml:space="preserve"> </w:instrText>
-          </w:r>
-          <w:r>
-            <w:rPr>
-              <w:rStyle w:val="Hyperlink"/>
-              <w:noProof/>
-            </w:rPr>
-          </w:r>
-          <w:r>
-            <w:rPr>
-              <w:rStyle w:val="Hyperlink"/>
-              <w:noProof/>
-            </w:rPr>
-            <w:fldChar w:fldCharType="separate"/>
-          </w:r>
-          <w:r>
-            <w:rPr>
-              <w:rStyle w:val="Hyperlink"/>
-              <w:noProof/>
-            </w:rPr>
-            <w:t>1</w:t>
-          </w:r>
-          <w:r>
-            <w:rPr>
-              <w:rFonts w:asciiTheme="minorHAnsi" w:eastAsiaTheme="minorEastAsia" w:hAnsiTheme="minorHAnsi" w:cstheme="minorBidi"/>
-              <w:noProof/>
-              <w:sz w:val="22"/>
-              <w:szCs w:val="22"/>
-            </w:rPr>
-            <w:tab/>
-          </w:r>
-          <w:r>
-            <w:rPr>
-              <w:rStyle w:val="Hyperlink"/>
-              <w:noProof/>
-            </w:rPr>
-            <w:t>Introduction</w:t>
-          </w:r>
-          <w:r>
-            <w:rPr>
-              <w:noProof/>
-              <w:webHidden/>
-            </w:rPr>
-            <w:tab/>
-          </w:r>
-          <w:r>
-            <w:rPr>
-              <w:noProof/>
-              <w:webHidden/>
-            </w:rPr>
-            <w:fldChar w:fldCharType="begin"/>
-          </w:r>
-          <w:r>
-            <w:rPr>
-              <w:noProof/>
-              <w:webHidden/>
-            </w:rPr>
-            <w:instrText xml:space="preserve"> PAGEREF _Toc322371432 \h </w:instrText>
-          </w:r>
-          <w:r>
-            <w:rPr>
-              <w:noProof/>
-              <w:webHidden/>
-            </w:rPr>
-          </w:r>
-          <w:r>
-            <w:rPr>
-              <w:noProof/>
-              <w:webHidden/>
-            </w:rPr>
-            <w:fldChar w:fldCharType="separate"/>
-          </w:r>
-          <w:r>
-            <w:rPr>
-              <w:noProof/>
-              <w:webHidden/>
-            </w:rPr>
-            <w:t>3</w:t>
-          </w:r>
-          <w:r>
-            <w:rPr>
-              <w:noProof/>
-              <w:webHidden/>
-            </w:rPr>
-            <w:fldChar w:fldCharType="end"/>
-          </w:r>
-          <w:r>
-            <w:rPr>
-              <w:rStyle w:val="Hyperlink"/>
-              <w:noProof/>
-            </w:rPr>
-            <w:fldChar w:fldCharType="end"/>
-          </w:r>
+          <w:hyperlink w:anchor="_Toc322371432" w:history="1">
+            <w:r>
+              <w:rPr>
+                <w:rStyle w:val="Hyperlink"/>
+                <w:noProof/>
+              </w:rPr>
+              <w:t>1</w:t>
+            </w:r>
+            <w:r>
+              <w:rPr>
+                <w:rFonts w:asciiTheme="minorHAnsi" w:eastAsiaTheme="minorEastAsia" w:hAnsiTheme="minorHAnsi" w:cstheme="minorBidi"/>
+                <w:noProof/>
+                <w:sz w:val="22"/>
+                <w:szCs w:val="22"/>
+              </w:rPr>
+              <w:tab/>
+            </w:r>
+            <w:r>
+              <w:rPr>
+                <w:rStyle w:val="Hyperlink"/>
+                <w:noProof/>
+              </w:rPr>
+              <w:t>Introduction</w:t>
+            </w:r>
+            <w:r>
+              <w:rPr>
+                <w:noProof/>
+                <w:webHidden/>
+              </w:rPr>
+              <w:tab/>
+            </w:r>
+            <w:r>
+              <w:rPr>
+                <w:noProof/>
+                <w:webHidden/>
+              </w:rPr>
+              <w:fldChar w:fldCharType="begin"/>
+            </w:r>
+            <w:r>
+              <w:rPr>
+                <w:noProof/>
+                <w:webHidden/>
+              </w:rPr>
+              <w:instrText xml:space="preserve"> PAGEREF _Toc322371432 \h </w:instrText>
+            </w:r>
+            <w:r>
+              <w:rPr>
+                <w:noProof/>
+                <w:webHidden/>
+              </w:rPr>
+            </w:r>
+            <w:r>
+              <w:rPr>
+                <w:noProof/>
+                <w:webHidden/>
+              </w:rPr>
+              <w:fldChar w:fldCharType="separate"/>
+            </w:r>
+            <w:r>
+              <w:rPr>
+                <w:noProof/>
+                <w:webHidden/>
+              </w:rPr>
+              <w:t>3</w:t>
+            </w:r>
+            <w:r>
+              <w:rPr>
+                <w:noProof/>
+                <w:webHidden/>
+              </w:rPr>
+              <w:fldChar w:fldCharType="end"/>
+            </w:r>
+          </w:hyperlink>
         </w:p>
         <w:p>
           <w:pPr>
@@ -2034,7 +1987,7 @@
       <w:r>
         <w:br w:type="page"/>
       </w:r>
-      <w:bookmarkStart w:id="1" w:name="_Toc322371432"/>
+      <w:bookmarkStart w:id="0" w:name="_Toc322371432"/>
       <w:r>
         <w:lastRenderedPageBreak/>
         <w:t>Intro</w:t>
@@ -2042,11 +1995,259 @@
       <w:r>
         <w:t>duction</w:t>
       </w:r>
+      <w:bookmarkEnd w:id="0"/>
+    </w:p>
+    <w:p>
+      <w:r>
+        <w:t xml:space="preserve">In this document I will evaluate and discuss my views on: the overall project process, the products that were produced, </w:t>
+      </w:r>
+      <w:proofErr w:type="gramStart"/>
+      <w:r>
+        <w:t>the</w:t>
+      </w:r>
+      <w:proofErr w:type="gramEnd"/>
+      <w:r>
+        <w:t xml:space="preserve"> quality of the products and finally potential future expansion of the project.</w:t>
+      </w:r>
+    </w:p>
+    <w:p>
+      <w:pPr>
+        <w:pStyle w:val="Heading2"/>
+      </w:pPr>
+      <w:bookmarkStart w:id="1" w:name="_Toc322371433"/>
+      <w:r>
+        <w:t>References</w:t>
+      </w:r>
       <w:bookmarkEnd w:id="1"/>
     </w:p>
     <w:p>
+      <w:r>
+        <w:t>The Now Habit: A Strategic Program for Overcoming Procrastination and Enjoying Guilt-Free Play</w:t>
+      </w:r>
+      <w:r>
+        <w:t xml:space="preserve"> -- </w:t>
+      </w:r>
+      <w:r>
+        <w:t>Neil Fiore</w:t>
+      </w:r>
+    </w:p>
+    <w:p/>
+    <w:p>
+      <w:r>
+        <w:t>97 Things Every Programmer Should Know</w:t>
+      </w:r>
+      <w:r>
+        <w:t xml:space="preserve"> – compilation by </w:t>
+      </w:r>
       <w:proofErr w:type="spellStart"/>
       <w:r>
+        <w:t>Kevlin</w:t>
+      </w:r>
+      <w:proofErr w:type="spellEnd"/>
+      <w:r>
+        <w:t xml:space="preserve"> </w:t>
+      </w:r>
+      <w:proofErr w:type="spellStart"/>
+      <w:r>
+        <w:t>Henney</w:t>
+      </w:r>
+      <w:proofErr w:type="spellEnd"/>
+    </w:p>
+    <w:p>
+      <w:pPr>
+        <w:pStyle w:val="Heading1"/>
+      </w:pPr>
+      <w:bookmarkStart w:id="2" w:name="_Toc322371434"/>
+      <w:r>
+        <w:t>Process</w:t>
+      </w:r>
+      <w:bookmarkEnd w:id="2"/>
+    </w:p>
+    <w:p>
+      <w:pPr>
+        <w:pStyle w:val="Heading2"/>
+      </w:pPr>
+      <w:bookmarkStart w:id="3" w:name="_Toc322371435"/>
+      <w:r>
+        <w:t>Problems Encountered</w:t>
+      </w:r>
+      <w:bookmarkEnd w:id="3"/>
+    </w:p>
+    <w:p>
+      <w:r>
+        <w:t>I initially experienced a r</w:t>
+      </w:r>
+      <w:r>
+        <w:t xml:space="preserve">oadblock with creating </w:t>
+      </w:r>
+      <w:r>
+        <w:t xml:space="preserve">the road </w:t>
+      </w:r>
+      <w:r>
+        <w:t>network structure</w:t>
+      </w:r>
+      <w:r>
+        <w:t xml:space="preserve"> I needed for my simulation.  I eventually overcame the problem, by breaking it down to creating a simple T network based on a four way cross intersection.  From there, I was able to build out my network.  I had spent a lot of time trying to find a tool that could be used for creating the network.  I should have time boxed that research initially and then jumped into the manual approach.</w:t>
+      </w:r>
+    </w:p>
+    <w:p/>
+    <w:p>
+      <w:r>
+        <w:t>I spent what seemed to me to be a lot</w:t>
+      </w:r>
+      <w:r>
+        <w:t xml:space="preserve"> of time </w:t>
+      </w:r>
+      <w:r>
+        <w:t>w</w:t>
+      </w:r>
+      <w:r>
+        <w:t xml:space="preserve">ith </w:t>
+      </w:r>
+      <w:r>
+        <w:t xml:space="preserve">the </w:t>
+      </w:r>
+      <w:r>
+        <w:t>formal specification</w:t>
+      </w:r>
+      <w:r>
+        <w:t xml:space="preserve">.  Late in the process I discovered that </w:t>
+      </w:r>
+      <w:r>
+        <w:t xml:space="preserve">I had older </w:t>
+      </w:r>
+      <w:r>
+        <w:t xml:space="preserve">version 2.5 (June 2009) </w:t>
+      </w:r>
+      <w:r>
+        <w:t xml:space="preserve">of USE and the </w:t>
+      </w:r>
+      <w:r>
+        <w:t>current</w:t>
+      </w:r>
+      <w:r>
+        <w:t xml:space="preserve"> version</w:t>
+      </w:r>
+      <w:r>
+        <w:t xml:space="preserve"> is 3.0.0 (Sep 2011)</w:t>
+      </w:r>
+      <w:r>
+        <w:t xml:space="preserve">.  That could have made some difference.  While working with the USE/OCL tool I feel like I lost focus on the problem/solution I was trying to specify because of focus on how to </w:t>
+      </w:r>
+      <w:r>
+        <w:t xml:space="preserve">express </w:t>
+      </w:r>
+      <w:r>
+        <w:t xml:space="preserve">my </w:t>
+      </w:r>
+      <w:r>
+        <w:t>in</w:t>
+      </w:r>
+      <w:r>
+        <w:t>tent in</w:t>
+      </w:r>
+      <w:r>
+        <w:t xml:space="preserve"> OCL</w:t>
+      </w:r>
+      <w:r>
+        <w:t xml:space="preserve">.  Also, </w:t>
+      </w:r>
+      <w:r>
+        <w:t xml:space="preserve">USE seems more </w:t>
+      </w:r>
+      <w:r>
+        <w:t xml:space="preserve">geared towards the specification of </w:t>
+      </w:r>
+      <w:r>
+        <w:t xml:space="preserve">object oriented </w:t>
+      </w:r>
+      <w:r>
+        <w:t xml:space="preserve">problem-solutions </w:t>
+      </w:r>
+      <w:r>
+        <w:t>and my project has a strong service oriented distributed asynchronous architecture</w:t>
+      </w:r>
+      <w:r>
+        <w:t xml:space="preserve">.  </w:t>
+      </w:r>
+      <w:r>
+        <w:t>Perhaps some other formal tool would have been better suited?</w:t>
+      </w:r>
+      <w:r>
+        <w:t xml:space="preserve">  In the future I might consider a different tool for the formal specification.  I would also time box that research and seek outside help/guidance from an expert.</w:t>
+      </w:r>
+    </w:p>
+    <w:p/>
+    <w:p>
+      <w:r>
+        <w:t>I opted to try and use “cloud” resources</w:t>
+      </w:r>
+      <w:r>
+        <w:t xml:space="preserve"> for some aspects of the project.  This caused p</w:t>
+      </w:r>
+      <w:r>
+        <w:t xml:space="preserve">roblems when </w:t>
+      </w:r>
+      <w:r>
+        <w:t xml:space="preserve">an </w:t>
+      </w:r>
+      <w:r>
+        <w:t xml:space="preserve">internet connection </w:t>
+      </w:r>
+      <w:r>
+        <w:t xml:space="preserve">was </w:t>
+      </w:r>
+      <w:r>
+        <w:t>not available</w:t>
+      </w:r>
+      <w:r>
+        <w:t xml:space="preserve">.  I established a “Plan B” which was to make the notes I would normally make in the web based application in my local OneNote notebook.  Later when connectivity was restored, I would </w:t>
+      </w:r>
+      <w:proofErr w:type="gramStart"/>
+      <w:r>
+        <w:t>updated</w:t>
+      </w:r>
+      <w:proofErr w:type="gramEnd"/>
+      <w:r>
+        <w:t xml:space="preserve"> the web application from my notes.</w:t>
+      </w:r>
+    </w:p>
+    <w:p/>
+    <w:p>
+      <w:r>
+        <w:t xml:space="preserve">I was also a bit apprehensive about including some references in my public </w:t>
+      </w:r>
+      <w:proofErr w:type="spellStart"/>
+      <w:r>
+        <w:t>git</w:t>
+      </w:r>
+      <w:proofErr w:type="spellEnd"/>
+      <w:r>
+        <w:t xml:space="preserve"> repository because of </w:t>
+      </w:r>
+      <w:r>
+        <w:t>copyright</w:t>
+      </w:r>
+      <w:r>
+        <w:t xml:space="preserve"> concerns</w:t>
+      </w:r>
+      <w:r>
+        <w:t>.</w:t>
+      </w:r>
+    </w:p>
+    <w:p>
+      <w:pPr>
+        <w:pStyle w:val="Heading2"/>
+      </w:pPr>
+      <w:bookmarkStart w:id="4" w:name="_Toc322371436"/>
+      <w:r>
+        <w:t>Estimates</w:t>
+      </w:r>
+      <w:bookmarkEnd w:id="4"/>
+    </w:p>
+    <w:p>
+      <w:proofErr w:type="spellStart"/>
+      <w:r>
         <w:t>Lorem</w:t>
       </w:r>
       <w:proofErr w:type="spellEnd"/>
@@ -2061,17 +2262,386 @@
     </w:p>
     <w:p>
       <w:pPr>
+        <w:pStyle w:val="Heading3"/>
+      </w:pPr>
+      <w:bookmarkStart w:id="5" w:name="_Toc322371437"/>
+      <w:r>
+        <w:t>Source Lines of Code</w:t>
+      </w:r>
+      <w:bookmarkEnd w:id="5"/>
+    </w:p>
+    <w:p>
+      <w:proofErr w:type="spellStart"/>
+      <w:r>
+        <w:t>Lorem</w:t>
+      </w:r>
+      <w:proofErr w:type="spellEnd"/>
+      <w:r>
+        <w:t xml:space="preserve"> </w:t>
+      </w:r>
+      <w:proofErr w:type="spellStart"/>
+      <w:r>
+        <w:t>ipsum</w:t>
+      </w:r>
+      <w:proofErr w:type="spellEnd"/>
+    </w:p>
+    <w:p>
+      <w:proofErr w:type="gramStart"/>
+      <w:r>
+        <w:t>graph</w:t>
+      </w:r>
+      <w:proofErr w:type="gramEnd"/>
+    </w:p>
+    <w:p>
+      <w:pPr>
+        <w:pStyle w:val="Heading3"/>
+      </w:pPr>
+      <w:bookmarkStart w:id="6" w:name="_Toc322371438"/>
+      <w:r>
+        <w:t>R</w:t>
+      </w:r>
+      <w:r>
+        <w:t>ework</w:t>
+      </w:r>
+      <w:bookmarkEnd w:id="6"/>
+    </w:p>
+    <w:p>
+      <w:proofErr w:type="spellStart"/>
+      <w:r>
+        <w:t>Lorem</w:t>
+      </w:r>
+      <w:proofErr w:type="spellEnd"/>
+      <w:r>
+        <w:t xml:space="preserve"> </w:t>
+      </w:r>
+      <w:proofErr w:type="spellStart"/>
+      <w:r>
+        <w:t>ipsum</w:t>
+      </w:r>
+      <w:proofErr w:type="spellEnd"/>
+    </w:p>
+    <w:p>
+      <w:r>
+        <w:lastRenderedPageBreak/>
+        <w:t>Graph</w:t>
+      </w:r>
+    </w:p>
+    <w:p>
+      <w:pPr>
+        <w:pStyle w:val="Heading3"/>
+      </w:pPr>
+      <w:bookmarkStart w:id="7" w:name="_Toc322371439"/>
+      <w:r>
+        <w:t>Project Duration</w:t>
+      </w:r>
+      <w:bookmarkEnd w:id="7"/>
+    </w:p>
+    <w:p>
+      <w:r>
+        <w:t>Pie charts:</w:t>
+      </w:r>
+    </w:p>
+    <w:p>
+      <w:r>
+        <w:t xml:space="preserve">Overall </w:t>
+      </w:r>
+      <w:proofErr w:type="gramStart"/>
+      <w:r>
+        <w:t>Phase</w:t>
+      </w:r>
+      <w:proofErr w:type="gramEnd"/>
+      <w:r>
+        <w:t xml:space="preserve"> 1, 2 &amp; 3 time </w:t>
+      </w:r>
+    </w:p>
+    <w:p>
+      <w:r>
+        <w:t>Overall time in activities</w:t>
+      </w:r>
+    </w:p>
+    <w:p>
+      <w:r>
+        <w:t>Time in activity for each phase</w:t>
+      </w:r>
+    </w:p>
+    <w:p>
+      <w:pPr>
         <w:pStyle w:val="Heading2"/>
       </w:pPr>
-      <w:bookmarkStart w:id="2" w:name="_Toc322371433"/>
-      <w:r>
-        <w:t>References</w:t>
-      </w:r>
-      <w:bookmarkEnd w:id="2"/>
-    </w:p>
-    <w:p>
+      <w:bookmarkStart w:id="8" w:name="_Toc322371440"/>
+      <w:r>
+        <w:t>Lessons Learned</w:t>
+      </w:r>
+      <w:bookmarkEnd w:id="8"/>
+    </w:p>
+    <w:p>
+      <w:r>
+        <w:t>Doing a f</w:t>
+      </w:r>
+      <w:r>
+        <w:t>ormal specification did help me think about how the safety operations were going to work.</w:t>
+      </w:r>
+    </w:p>
+    <w:p/>
+    <w:p>
+      <w:proofErr w:type="gramStart"/>
+      <w:r>
+        <w:t xml:space="preserve">Doing upfront spikes and </w:t>
+      </w:r>
+      <w:r>
+        <w:t xml:space="preserve">primers </w:t>
+      </w:r>
+      <w:r>
+        <w:t xml:space="preserve">in the risk areas: </w:t>
+      </w:r>
+      <w:r>
+        <w:t>SU</w:t>
+      </w:r>
+      <w:r>
+        <w:t xml:space="preserve">MO, </w:t>
+      </w:r>
       <w:proofErr w:type="spellStart"/>
       <w:r>
+        <w:t>TraCI</w:t>
+      </w:r>
+      <w:proofErr w:type="spellEnd"/>
+      <w:r>
+        <w:t xml:space="preserve">, Python, </w:t>
+      </w:r>
+      <w:proofErr w:type="spellStart"/>
+      <w:r>
+        <w:t>RabbitMQ</w:t>
+      </w:r>
+      <w:proofErr w:type="spellEnd"/>
+      <w:r>
+        <w:t xml:space="preserve"> and </w:t>
+      </w:r>
+      <w:proofErr w:type="spellStart"/>
+      <w:r>
+        <w:t>git</w:t>
+      </w:r>
+      <w:proofErr w:type="spellEnd"/>
+      <w:r>
+        <w:t xml:space="preserve"> was beneficial when it came to doing the implementation.</w:t>
+      </w:r>
+      <w:proofErr w:type="gramEnd"/>
+    </w:p>
+    <w:p/>
+    <w:p/>
+    <w:p>
+      <w:r>
+        <w:t xml:space="preserve">While working on this project I read the </w:t>
+      </w:r>
+      <w:r>
+        <w:t>“Now Habit”</w:t>
+      </w:r>
+      <w:r>
+        <w:t>.</w:t>
+      </w:r>
+      <w:r>
+        <w:t xml:space="preserve">  </w:t>
+      </w:r>
+      <w:r>
+        <w:t xml:space="preserve">One of the big things I got out of this book is to focus on starting.  Don’t get so overwhelmed with all that there is to do and become paralyzed by it.  Ask when </w:t>
+      </w:r>
+      <w:proofErr w:type="gramStart"/>
+      <w:r>
+        <w:t>can I</w:t>
+      </w:r>
+      <w:proofErr w:type="gramEnd"/>
+      <w:r>
+        <w:t xml:space="preserve"> start working on the next task and what is the next task.</w:t>
+      </w:r>
+    </w:p>
+    <w:p/>
+    <w:p>
+      <w:r>
+        <w:t xml:space="preserve">Having done a vision document with System Requirements was beneficial in that it contained the answer to, “what task is next?”  Which also tied into the idea of “know your next commit” </w:t>
+      </w:r>
+      <w:proofErr w:type="gramStart"/>
+      <w:r>
+        <w:t>that  I</w:t>
+      </w:r>
+      <w:proofErr w:type="gramEnd"/>
+      <w:r>
+        <w:t xml:space="preserve"> picked up from “97 things….” </w:t>
+      </w:r>
+    </w:p>
+    <w:p/>
+    <w:p>
+      <w:r>
+        <w:t xml:space="preserve">Multiple </w:t>
+      </w:r>
+      <w:proofErr w:type="spellStart"/>
+      <w:r>
+        <w:t>git</w:t>
+      </w:r>
+      <w:proofErr w:type="spellEnd"/>
+      <w:r>
+        <w:t xml:space="preserve"> repos worked well</w:t>
+      </w:r>
+    </w:p>
+    <w:p>
+      <w:r>
+        <w:t xml:space="preserve">Future include OneNote </w:t>
+      </w:r>
+      <w:proofErr w:type="spellStart"/>
+      <w:r>
+        <w:t>nootbook</w:t>
+      </w:r>
+      <w:proofErr w:type="spellEnd"/>
+      <w:r>
+        <w:t xml:space="preserve"> in repo</w:t>
+      </w:r>
+    </w:p>
+    <w:p>
+      <w:r>
+        <w:t>Future secondary repo with tools</w:t>
+      </w:r>
+    </w:p>
+    <w:p/>
+    <w:p>
+      <w:r>
+        <w:t>Being able to refer to a design helpful</w:t>
+      </w:r>
+    </w:p>
+    <w:p/>
+    <w:p>
+      <w:r>
+        <w:t>While I had a Gantt chart, I really did more flow based task management.</w:t>
+      </w:r>
+    </w:p>
+    <w:p>
+      <w:r>
+        <w:t>Further into the project the cone of uncertainty narrows</w:t>
+      </w:r>
+    </w:p>
+    <w:p>
+      <w:r>
+        <w:t>Estimates refine/narrow as progress</w:t>
+      </w:r>
+    </w:p>
+    <w:p/>
+    <w:p>
+      <w:r>
+        <w:t>Having a secondary machine was useful for spiking/testing alternate servers, etc.</w:t>
+      </w:r>
+    </w:p>
+    <w:p>
+      <w:r>
+        <w:t>Virtualization</w:t>
+      </w:r>
+    </w:p>
+    <w:p>
+      <w:r>
+        <w:t>Fast hard disk or SSD</w:t>
+      </w:r>
+    </w:p>
+    <w:p>
+      <w:bookmarkStart w:id="9" w:name="_GoBack"/>
+      <w:bookmarkEnd w:id="9"/>
+    </w:p>
+    <w:p>
+      <w:pPr>
+        <w:pStyle w:val="Heading1"/>
+      </w:pPr>
+      <w:bookmarkStart w:id="10" w:name="_Toc322371441"/>
+      <w:r>
+        <w:t>Products</w:t>
+      </w:r>
+      <w:bookmarkEnd w:id="10"/>
+    </w:p>
+    <w:p/>
+    <w:p>
+      <w:pPr>
+        <w:pStyle w:val="Heading2"/>
+      </w:pPr>
+      <w:bookmarkStart w:id="11" w:name="_Toc322371442"/>
+      <w:r>
+        <w:t>Quality</w:t>
+      </w:r>
+      <w:bookmarkEnd w:id="11"/>
+    </w:p>
+    <w:p>
+      <w:pPr>
+        <w:pStyle w:val="Heading3"/>
+      </w:pPr>
+      <w:bookmarkStart w:id="12" w:name="_Toc322371443"/>
+      <w:r>
+        <w:t>Rework Ratio</w:t>
+      </w:r>
+      <w:bookmarkEnd w:id="12"/>
+    </w:p>
+    <w:p>
+      <w:r>
+        <w:t>Formula</w:t>
+      </w:r>
+    </w:p>
+    <w:p>
+      <w:proofErr w:type="gramStart"/>
+      <w:r>
+        <w:t>actuals</w:t>
+      </w:r>
+      <w:proofErr w:type="gramEnd"/>
+    </w:p>
+    <w:p>
+      <w:pPr>
+        <w:pStyle w:val="Heading3"/>
+      </w:pPr>
+      <w:bookmarkStart w:id="13" w:name="_Toc322371444"/>
+      <w:r>
+        <w:lastRenderedPageBreak/>
+        <w:t>Test Coverage</w:t>
+      </w:r>
+      <w:bookmarkEnd w:id="13"/>
+    </w:p>
+    <w:p>
+      <w:r>
+        <w:t>Testing coverage slides</w:t>
+      </w:r>
+    </w:p>
+    <w:p/>
+    <w:p>
+      <w:pPr>
+        <w:pStyle w:val="Heading3"/>
+      </w:pPr>
+      <w:bookmarkStart w:id="14" w:name="_Toc322371445"/>
+      <w:r>
+        <w:t>Cyclomatic Complexity</w:t>
+      </w:r>
+      <w:bookmarkEnd w:id="14"/>
+    </w:p>
+    <w:p>
+      <w:pPr>
+        <w:pStyle w:val="Heading4"/>
+      </w:pPr>
+      <w:r>
+        <w:t>Code Standard (PEP8)</w:t>
+      </w:r>
+    </w:p>
+    <w:p>
+      <w:pPr>
+        <w:pStyle w:val="Heading3"/>
+      </w:pPr>
+      <w:bookmarkStart w:id="15" w:name="_Toc322371446"/>
+      <w:r>
+        <w:t>MTBF</w:t>
+      </w:r>
+      <w:bookmarkEnd w:id="15"/>
+    </w:p>
+    <w:p>
+      <w:pPr>
+        <w:pStyle w:val="Heading2"/>
+      </w:pPr>
+      <w:bookmarkStart w:id="16" w:name="_Toc322371447"/>
+      <w:r>
+        <w:t>Future Work</w:t>
+      </w:r>
+      <w:bookmarkEnd w:id="16"/>
+    </w:p>
+    <w:p>
+      <w:proofErr w:type="spellStart"/>
+      <w:r>
         <w:t>Lorem</w:t>
       </w:r>
       <w:proofErr w:type="spellEnd"/>
@@ -2084,115 +2654,66 @@
       </w:r>
       <w:proofErr w:type="spellEnd"/>
     </w:p>
+    <w:p>
+      <w:pPr>
+        <w:pStyle w:val="Heading3"/>
+      </w:pPr>
+      <w:bookmarkStart w:id="17" w:name="_Toc322371448"/>
+      <w:r>
+        <w:t>More Generic</w:t>
+      </w:r>
+      <w:bookmarkEnd w:id="17"/>
+    </w:p>
+    <w:p>
+      <w:proofErr w:type="spellStart"/>
+      <w:r>
+        <w:t>Lorem</w:t>
+      </w:r>
+      <w:proofErr w:type="spellEnd"/>
+      <w:r>
+        <w:t xml:space="preserve"> </w:t>
+      </w:r>
+      <w:proofErr w:type="spellStart"/>
+      <w:r>
+        <w:t>ipsum</w:t>
+      </w:r>
+      <w:proofErr w:type="spellEnd"/>
+    </w:p>
     <w:p/>
     <w:p>
       <w:pPr>
-        <w:pStyle w:val="Heading1"/>
-      </w:pPr>
-      <w:bookmarkStart w:id="3" w:name="_Toc322371434"/>
-      <w:r>
-        <w:t>Process</w:t>
-      </w:r>
-      <w:bookmarkEnd w:id="3"/>
-    </w:p>
-    <w:p>
-      <w:pPr>
-        <w:pStyle w:val="Heading2"/>
-      </w:pPr>
-      <w:bookmarkStart w:id="4" w:name="_Toc322371435"/>
-      <w:r>
-        <w:t>Problems Encountered</w:t>
-      </w:r>
-      <w:bookmarkEnd w:id="4"/>
-    </w:p>
-    <w:p>
-      <w:r>
-        <w:t>Roadblock with creating network structure</w:t>
-      </w:r>
-    </w:p>
-    <w:p/>
-    <w:p>
-      <w:r>
-        <w:t>Lots of time spent with formal specification</w:t>
-      </w:r>
-    </w:p>
-    <w:p>
-      <w:r>
-        <w:t>I had older version 2.5 (June 2009</w:t>
-      </w:r>
-      <w:proofErr w:type="gramStart"/>
-      <w:r>
-        <w:t>)  current</w:t>
-      </w:r>
-      <w:proofErr w:type="gramEnd"/>
-      <w:r>
-        <w:t xml:space="preserve"> is 3.0.0 (Sep 2011)</w:t>
-      </w:r>
-    </w:p>
-    <w:p>
-      <w:r>
-        <w:t>Lost focus on the problem trying to solve because of focus on how to do/express in OCL</w:t>
-      </w:r>
-    </w:p>
-    <w:p>
-      <w:r>
-        <w:t>USE seems more object oriented and my project has a strong service oriented distributed asynchronous architecture</w:t>
-      </w:r>
-    </w:p>
-    <w:p>
-      <w:r>
-        <w:t>Perhaps some other formal tool would have been better suited?</w:t>
-      </w:r>
-    </w:p>
-    <w:p/>
-    <w:p>
-      <w:r>
-        <w:t xml:space="preserve">Future, consider other tools.  </w:t>
-      </w:r>
-      <w:proofErr w:type="gramStart"/>
-      <w:r>
-        <w:t>Time box.</w:t>
-      </w:r>
-      <w:proofErr w:type="gramEnd"/>
-      <w:r>
-        <w:t xml:space="preserve">  </w:t>
-      </w:r>
-      <w:proofErr w:type="gramStart"/>
-      <w:r>
-        <w:t>Outside help.</w:t>
-      </w:r>
-      <w:proofErr w:type="gramEnd"/>
-    </w:p>
-    <w:p/>
-    <w:p>
-      <w:r>
-        <w:t>I opted to try and use “cloud” resources – problems when internet connection not available</w:t>
-      </w:r>
-    </w:p>
-    <w:p>
-      <w:r>
-        <w:t>Have a plan B</w:t>
-      </w:r>
-    </w:p>
-    <w:p/>
-    <w:p>
-      <w:r>
-        <w:t>Considerations regarding copyright of included materials when making publicly available on the web.</w:t>
-      </w:r>
-    </w:p>
-    <w:p>
-      <w:pPr>
-        <w:pStyle w:val="Heading2"/>
-      </w:pPr>
-      <w:bookmarkStart w:id="5" w:name="_Toc322371436"/>
-      <w:r>
-        <w:t>Estimates</w:t>
-      </w:r>
-      <w:bookmarkEnd w:id="5"/>
-    </w:p>
-    <w:p>
+        <w:pStyle w:val="Heading3"/>
+      </w:pPr>
+      <w:r>
+        <w:t>Configuration File</w:t>
+      </w:r>
+    </w:p>
+    <w:p>
+      <w:r>
+        <w:t xml:space="preserve">For agent </w:t>
+      </w:r>
       <w:proofErr w:type="spellStart"/>
       <w:r>
+        <w:t>RabbitMQ</w:t>
+      </w:r>
+      <w:proofErr w:type="spellEnd"/>
+      <w:r>
+        <w:t xml:space="preserve"> credentials</w:t>
+      </w:r>
+    </w:p>
+    <w:p>
+      <w:pPr>
+        <w:pStyle w:val="Heading3"/>
+      </w:pPr>
+      <w:bookmarkStart w:id="18" w:name="_Toc322371449"/>
+      <w:r>
+        <w:t>Larger Scale Coordination</w:t>
+      </w:r>
+      <w:bookmarkEnd w:id="18"/>
+    </w:p>
+    <w:p>
+      <w:proofErr w:type="spellStart"/>
+      <w:r>
         <w:t>Lorem</w:t>
       </w:r>
       <w:proofErr w:type="spellEnd"/>
@@ -2207,13 +2728,11 @@
     </w:p>
     <w:p>
       <w:pPr>
-        <w:pStyle w:val="Heading3"/>
-      </w:pPr>
-      <w:bookmarkStart w:id="6" w:name="_Toc322371437"/>
-      <w:r>
-        <w:t>Source Lines of Code</w:t>
-      </w:r>
-      <w:bookmarkEnd w:id="6"/>
+        <w:pStyle w:val="Heading4"/>
+      </w:pPr>
+      <w:r>
+        <w:t>Between Agents</w:t>
+      </w:r>
     </w:p>
     <w:p>
       <w:proofErr w:type="spellStart"/>
@@ -2231,388 +2750,10 @@
       <w:proofErr w:type="spellEnd"/>
     </w:p>
     <w:p>
-      <w:proofErr w:type="gramStart"/>
-      <w:r>
-        <w:t>graph</w:t>
-      </w:r>
-      <w:proofErr w:type="gramEnd"/>
-    </w:p>
-    <w:p>
-      <w:pPr>
-        <w:pStyle w:val="Heading3"/>
-      </w:pPr>
-      <w:bookmarkStart w:id="7" w:name="_Toc322371438"/>
-      <w:r>
-        <w:t>R</w:t>
-      </w:r>
-      <w:r>
-        <w:t>ework</w:t>
-      </w:r>
-      <w:bookmarkEnd w:id="7"/>
-    </w:p>
-    <w:p>
-      <w:proofErr w:type="spellStart"/>
-      <w:r>
-        <w:t>Lorem</w:t>
-      </w:r>
-      <w:proofErr w:type="spellEnd"/>
-      <w:r>
-        <w:t xml:space="preserve"> </w:t>
-      </w:r>
-      <w:proofErr w:type="spellStart"/>
-      <w:r>
-        <w:t>ipsum</w:t>
-      </w:r>
-      <w:proofErr w:type="spellEnd"/>
-    </w:p>
-    <w:p>
-      <w:r>
-        <w:t>Graph</w:t>
-      </w:r>
-    </w:p>
-    <w:p>
-      <w:pPr>
-        <w:pStyle w:val="Heading3"/>
-      </w:pPr>
-      <w:bookmarkStart w:id="8" w:name="_Toc322371439"/>
-      <w:r>
-        <w:t>Project Duration</w:t>
-      </w:r>
-      <w:bookmarkEnd w:id="8"/>
-    </w:p>
-    <w:p>
-      <w:r>
-        <w:t>Pie charts:</w:t>
-      </w:r>
-    </w:p>
-    <w:p>
-      <w:r>
-        <w:t xml:space="preserve">Overall </w:t>
-      </w:r>
-      <w:proofErr w:type="gramStart"/>
-      <w:r>
-        <w:t>Phase</w:t>
-      </w:r>
-      <w:proofErr w:type="gramEnd"/>
-      <w:r>
-        <w:t xml:space="preserve"> 1, 2 &amp; 3 time </w:t>
-      </w:r>
-    </w:p>
-    <w:p>
-      <w:r>
-        <w:t>Overall time in activities</w:t>
-      </w:r>
-    </w:p>
-    <w:p>
-      <w:r>
-        <w:t>Time in activity for each phase</w:t>
-      </w:r>
-    </w:p>
-    <w:p>
-      <w:pPr>
-        <w:pStyle w:val="Heading2"/>
-      </w:pPr>
-      <w:bookmarkStart w:id="9" w:name="_Toc322371440"/>
-      <w:r>
-        <w:t>Lessons Learned</w:t>
-      </w:r>
-      <w:bookmarkEnd w:id="9"/>
-    </w:p>
-    <w:p>
-      <w:r>
-        <w:t>Formal specification did help me think about how the safety operations were going to work.</w:t>
-      </w:r>
-    </w:p>
-    <w:p/>
-    <w:p>
-      <w:r>
-        <w:lastRenderedPageBreak/>
-        <w:t>Upfront spikes/primers beneficial</w:t>
-      </w:r>
-      <w:r>
-        <w:t xml:space="preserve"> – SUMO, TraCI, Python, RabbitMQ, </w:t>
-      </w:r>
-      <w:proofErr w:type="spellStart"/>
-      <w:r>
-        <w:t>git</w:t>
-      </w:r>
-      <w:proofErr w:type="spellEnd"/>
-    </w:p>
-    <w:p/>
-    <w:p>
-      <w:r>
-        <w:t xml:space="preserve">Testing coverage slides </w:t>
-      </w:r>
-    </w:p>
-    <w:p/>
-    <w:p>
-      <w:r>
-        <w:t>Ability to focus on SR helpful</w:t>
-      </w:r>
-    </w:p>
-    <w:p>
-      <w:r>
-        <w:t>Being able to refer to a design helpful</w:t>
-      </w:r>
-    </w:p>
-    <w:p/>
-    <w:p>
-      <w:r>
-        <w:t>“Now Habit</w:t>
-      </w:r>
-      <w:proofErr w:type="gramStart"/>
-      <w:r>
-        <w:t>”  when</w:t>
-      </w:r>
-      <w:proofErr w:type="gramEnd"/>
-      <w:r>
-        <w:t xml:space="preserve"> can you start on something</w:t>
-      </w:r>
-    </w:p>
-    <w:p/>
-    <w:p>
-      <w:r>
-        <w:t>While I had a Gantt chart, I really did more flow based task management.</w:t>
-      </w:r>
-    </w:p>
-    <w:p>
-      <w:r>
-        <w:t>Further into the project the cone of uncertainty narrows</w:t>
-      </w:r>
-    </w:p>
-    <w:p>
-      <w:r>
-        <w:t>Estimates refine/narrow as progress</w:t>
-      </w:r>
-    </w:p>
-    <w:p/>
-    <w:p>
-      <w:r>
-        <w:t>Having a secondary machine was useful for spiking/testing alternate servers, etc.</w:t>
-      </w:r>
-    </w:p>
-    <w:p>
-      <w:r>
-        <w:t>Virtualization</w:t>
-      </w:r>
-    </w:p>
-    <w:p/>
-    <w:p>
-      <w:r>
-        <w:t xml:space="preserve">Multiple </w:t>
-      </w:r>
-      <w:proofErr w:type="spellStart"/>
-      <w:r>
-        <w:t>git</w:t>
-      </w:r>
-      <w:proofErr w:type="spellEnd"/>
-      <w:r>
-        <w:t xml:space="preserve"> repos worked well</w:t>
-      </w:r>
-    </w:p>
-    <w:p>
-      <w:r>
-        <w:t xml:space="preserve">Future include OneNote </w:t>
-      </w:r>
-      <w:proofErr w:type="spellStart"/>
-      <w:r>
-        <w:t>nootbook</w:t>
-      </w:r>
-      <w:proofErr w:type="spellEnd"/>
-      <w:r>
-        <w:t xml:space="preserve"> in repo</w:t>
-      </w:r>
-    </w:p>
-    <w:p>
-      <w:r>
-        <w:t>Future secondary repo with tools</w:t>
-      </w:r>
-    </w:p>
-    <w:p>
-      <w:pPr>
-        <w:pStyle w:val="Heading1"/>
-      </w:pPr>
-      <w:bookmarkStart w:id="10" w:name="_Toc322371441"/>
-      <w:r>
-        <w:t>Products</w:t>
-      </w:r>
-      <w:bookmarkEnd w:id="10"/>
-    </w:p>
-    <w:p/>
-    <w:p>
-      <w:pPr>
-        <w:pStyle w:val="Heading2"/>
-      </w:pPr>
-      <w:bookmarkStart w:id="11" w:name="_Toc322371442"/>
-      <w:r>
-        <w:t>Quality</w:t>
-      </w:r>
-      <w:bookmarkEnd w:id="11"/>
-    </w:p>
-    <w:p>
-      <w:pPr>
-        <w:pStyle w:val="Heading3"/>
-      </w:pPr>
-      <w:bookmarkStart w:id="12" w:name="_Toc322371443"/>
-      <w:r>
-        <w:t>Rework Ratio</w:t>
-      </w:r>
-      <w:bookmarkEnd w:id="12"/>
-    </w:p>
-    <w:p>
-      <w:r>
-        <w:t>Formula</w:t>
-      </w:r>
-    </w:p>
-    <w:p>
-      <w:proofErr w:type="gramStart"/>
-      <w:r>
-        <w:t>actuals</w:t>
-      </w:r>
-      <w:proofErr w:type="gramEnd"/>
-    </w:p>
-    <w:p>
-      <w:pPr>
-        <w:pStyle w:val="Heading3"/>
-      </w:pPr>
-      <w:bookmarkStart w:id="13" w:name="_Toc322371444"/>
-      <w:r>
-        <w:t>Test Coverage</w:t>
-      </w:r>
-      <w:bookmarkEnd w:id="13"/>
-    </w:p>
-    <w:p>
-      <w:pPr>
-        <w:pStyle w:val="Heading3"/>
-      </w:pPr>
-      <w:bookmarkStart w:id="14" w:name="_Toc322371445"/>
-      <w:r>
-        <w:t>Cyclomatic Complexity</w:t>
-      </w:r>
-      <w:bookmarkEnd w:id="14"/>
-    </w:p>
-    <w:p>
       <w:pPr>
         <w:pStyle w:val="Heading4"/>
       </w:pPr>
       <w:r>
-        <w:t>Code Standard (PEP8)</w:t>
-      </w:r>
-    </w:p>
-    <w:p>
-      <w:pPr>
-        <w:pStyle w:val="Heading3"/>
-      </w:pPr>
-      <w:bookmarkStart w:id="15" w:name="_Toc322371446"/>
-      <w:r>
-        <w:t>MTBF</w:t>
-      </w:r>
-      <w:bookmarkEnd w:id="15"/>
-    </w:p>
-    <w:p>
-      <w:pPr>
-        <w:pStyle w:val="Heading2"/>
-      </w:pPr>
-      <w:bookmarkStart w:id="16" w:name="_Toc322371447"/>
-      <w:r>
-        <w:t>Future Work</w:t>
-      </w:r>
-      <w:bookmarkEnd w:id="16"/>
-    </w:p>
-    <w:p>
-      <w:proofErr w:type="spellStart"/>
-      <w:r>
-        <w:t>Lorem</w:t>
-      </w:r>
-      <w:proofErr w:type="spellEnd"/>
-      <w:r>
-        <w:t xml:space="preserve"> </w:t>
-      </w:r>
-      <w:proofErr w:type="spellStart"/>
-      <w:r>
-        <w:t>ipsum</w:t>
-      </w:r>
-      <w:proofErr w:type="spellEnd"/>
-    </w:p>
-    <w:p>
-      <w:pPr>
-        <w:pStyle w:val="Heading3"/>
-      </w:pPr>
-      <w:bookmarkStart w:id="17" w:name="_Toc322371448"/>
-      <w:r>
-        <w:t>More Generic</w:t>
-      </w:r>
-      <w:bookmarkEnd w:id="17"/>
-    </w:p>
-    <w:p>
-      <w:proofErr w:type="spellStart"/>
-      <w:r>
-        <w:t>Lorem</w:t>
-      </w:r>
-      <w:proofErr w:type="spellEnd"/>
-      <w:r>
-        <w:t xml:space="preserve"> </w:t>
-      </w:r>
-      <w:proofErr w:type="spellStart"/>
-      <w:r>
-        <w:t>ipsum</w:t>
-      </w:r>
-      <w:proofErr w:type="spellEnd"/>
-    </w:p>
-    <w:p>
-      <w:pPr>
-        <w:pStyle w:val="Heading3"/>
-      </w:pPr>
-      <w:bookmarkStart w:id="18" w:name="_Toc322371449"/>
-      <w:r>
-        <w:t>Larger Scale Coordination</w:t>
-      </w:r>
-      <w:bookmarkEnd w:id="18"/>
-    </w:p>
-    <w:p>
-      <w:proofErr w:type="spellStart"/>
-      <w:r>
-        <w:t>Lorem</w:t>
-      </w:r>
-      <w:proofErr w:type="spellEnd"/>
-      <w:r>
-        <w:t xml:space="preserve"> </w:t>
-      </w:r>
-      <w:proofErr w:type="spellStart"/>
-      <w:r>
-        <w:t>ipsum</w:t>
-      </w:r>
-      <w:proofErr w:type="spellEnd"/>
-    </w:p>
-    <w:p>
-      <w:pPr>
-        <w:pStyle w:val="Heading4"/>
-      </w:pPr>
-      <w:r>
-        <w:t>Between Agents</w:t>
-      </w:r>
-    </w:p>
-    <w:p>
-      <w:proofErr w:type="spellStart"/>
-      <w:r>
-        <w:t>Lorem</w:t>
-      </w:r>
-      <w:proofErr w:type="spellEnd"/>
-      <w:r>
-        <w:t xml:space="preserve"> </w:t>
-      </w:r>
-      <w:proofErr w:type="spellStart"/>
-      <w:r>
-        <w:t>ipsum</w:t>
-      </w:r>
-      <w:proofErr w:type="spellEnd"/>
-    </w:p>
-    <w:p>
-      <w:pPr>
-        <w:pStyle w:val="Heading4"/>
-      </w:pPr>
-      <w:r>
-        <w:lastRenderedPageBreak/>
         <w:t>Scaled out regional networks/exchanges</w:t>
       </w:r>
     </w:p>
@@ -2740,7 +2881,7 @@
                 <w:bCs/>
                 <w:noProof/>
               </w:rPr>
-              <w:t>1</w:t>
+              <w:t>4</w:t>
             </w:r>
             <w:r>
               <w:rPr>
@@ -2979,7 +3120,7 @@
       <w:rPr>
         <w:noProof/>
       </w:rPr>
-      <w:t>2012-04-16 19:50</w:t>
+      <w:t>2012-04-17 12:42</w:t>
     </w:r>
     <w:r>
       <w:fldChar w:fldCharType="end"/>
@@ -5322,6 +5463,21 @@
 </file>
 
 <file path=customXml/item1.xml><?xml version="1.0" encoding="utf-8"?>
+<p:properties xmlns:p="http://schemas.microsoft.com/office/2006/metadata/properties" xmlns:xsi="http://www.w3.org/2001/XMLSchema-instance">
+  <documentManagement>
+    <ContentTypeId xmlns="http://schemas.microsoft.com/sharepoint/v3">0x0056BD8EAE6FAF36488DB4D7E32B557BC9</ContentTypeId>
+    <_SourceUrl xmlns="http://schemas.microsoft.com/sharepoint/v3" xsi:nil="true"/>
+    <AutoVersionDisabled xmlns="http://schemas.microsoft.com/sharepoint/v3">false</AutoVersionDisabled>
+    <ItemType xmlns="http://schemas.microsoft.com/sharepoint/v3">1</ItemType>
+    <Order xmlns="http://schemas.microsoft.com/sharepoint/v3" xsi:nil="true"/>
+    <_SharedFileIndex xmlns="http://schemas.microsoft.com/sharepoint/v3" xsi:nil="true"/>
+    <MetaInfo xmlns="http://schemas.microsoft.com/sharepoint/v3" xsi:nil="true"/>
+    <Description xmlns="http://schemas.microsoft.com/sharepoint/v3" xsi:nil="true"/>
+  </documentManagement>
+</p:properties>
+</file>
+
+<file path=customXml/item2.xml><?xml version="1.0" encoding="utf-8"?>
 <ct:contentTypeSchema xmlns:ct="http://schemas.microsoft.com/office/2006/metadata/contentType" xmlns:ma="http://schemas.microsoft.com/office/2006/metadata/properties/metaAttributes" ct:_="" ma:_="" ma:contentTypeName="_Docs_" ma:contentTypeID="0x0056BD8EAE6FAF36488DB4D7E32B557BC9" ma:contentTypeVersion="" ma:contentTypeDescription="" ma:contentTypeScope="" ma:versionID="b24a59f726d28f46a69a0a8240ee44ed">
   <xsd:schema xmlns:xsd="http://www.w3.org/2001/XMLSchema" xmlns:p="http://schemas.microsoft.com/office/2006/metadata/properties" xmlns:ns1="http://schemas.microsoft.com/sharepoint/v3" targetNamespace="http://schemas.microsoft.com/office/2006/metadata/properties" ma:root="true" ma:fieldsID="3e5d9eca856144ce6ca1da655f95619c" ns1:_="">
     <xsd:import namespace="http://schemas.microsoft.com/sharepoint/v3"/>
@@ -5675,26 +5831,20 @@
 </ct:contentTypeSchema>
 </file>
 
-<file path=customXml/item2.xml><?xml version="1.0" encoding="utf-8"?>
-<p:properties xmlns:p="http://schemas.microsoft.com/office/2006/metadata/properties" xmlns:xsi="http://www.w3.org/2001/XMLSchema-instance">
-  <documentManagement>
-    <ContentTypeId xmlns="http://schemas.microsoft.com/sharepoint/v3">0x0056BD8EAE6FAF36488DB4D7E32B557BC9</ContentTypeId>
-    <_SourceUrl xmlns="http://schemas.microsoft.com/sharepoint/v3" xsi:nil="true"/>
-    <AutoVersionDisabled xmlns="http://schemas.microsoft.com/sharepoint/v3">false</AutoVersionDisabled>
-    <ItemType xmlns="http://schemas.microsoft.com/sharepoint/v3">1</ItemType>
-    <Order xmlns="http://schemas.microsoft.com/sharepoint/v3" xsi:nil="true"/>
-    <_SharedFileIndex xmlns="http://schemas.microsoft.com/sharepoint/v3" xsi:nil="true"/>
-    <MetaInfo xmlns="http://schemas.microsoft.com/sharepoint/v3" xsi:nil="true"/>
-    <Description xmlns="http://schemas.microsoft.com/sharepoint/v3" xsi:nil="true"/>
-  </documentManagement>
-</p:properties>
-</file>
-
 <file path=customXml/item3.xml><?xml version="1.0" encoding="utf-8"?>
 <b:Sources xmlns:b="http://schemas.openxmlformats.org/officeDocument/2006/bibliography" xmlns="http://schemas.openxmlformats.org/officeDocument/2006/bibliography" SelectedStyle="\APA.XSL" StyleName="APA"/>
 </file>
 
 <file path=customXml/itemProps1.xml><?xml version="1.0" encoding="utf-8"?>
+<ds:datastoreItem xmlns:ds="http://schemas.openxmlformats.org/officeDocument/2006/customXml" ds:itemID="{42C760F5-DE4A-4ED6-8CB0-B54FEE6DCDF2}">
+  <ds:schemaRefs>
+    <ds:schemaRef ds:uri="http://schemas.microsoft.com/office/2006/metadata/properties"/>
+    <ds:schemaRef ds:uri="http://schemas.microsoft.com/sharepoint/v3"/>
+  </ds:schemaRefs>
+</ds:datastoreItem>
+</file>
+
+<file path=customXml/itemProps2.xml><?xml version="1.0" encoding="utf-8"?>
 <ds:datastoreItem xmlns:ds="http://schemas.openxmlformats.org/officeDocument/2006/customXml" ds:itemID="{C12AA6FC-2577-4BCB-865C-6D2F38D89CB3}">
   <ds:schemaRefs>
     <ds:schemaRef ds:uri="http://schemas.microsoft.com/office/2006/metadata/contentType"/>
@@ -5711,17 +5861,8 @@
 </ds:datastoreItem>
 </file>
 
-<file path=customXml/itemProps2.xml><?xml version="1.0" encoding="utf-8"?>
-<ds:datastoreItem xmlns:ds="http://schemas.openxmlformats.org/officeDocument/2006/customXml" ds:itemID="{42C760F5-DE4A-4ED6-8CB0-B54FEE6DCDF2}">
-  <ds:schemaRefs>
-    <ds:schemaRef ds:uri="http://schemas.microsoft.com/office/2006/metadata/properties"/>
-    <ds:schemaRef ds:uri="http://schemas.microsoft.com/sharepoint/v3"/>
-  </ds:schemaRefs>
-</ds:datastoreItem>
-</file>
-
 <file path=customXml/itemProps3.xml><?xml version="1.0" encoding="utf-8"?>
-<ds:datastoreItem xmlns:ds="http://schemas.openxmlformats.org/officeDocument/2006/customXml" ds:itemID="{DFA953A7-9FF6-4318-9FEB-A7DC6B2F3DD3}">
+<ds:datastoreItem xmlns:ds="http://schemas.openxmlformats.org/officeDocument/2006/customXml" ds:itemID="{51595EAA-AA3B-4238-8778-1B72F1C74A94}">
   <ds:schemaRefs>
     <ds:schemaRef ds:uri="http://schemas.openxmlformats.org/officeDocument/2006/bibliography"/>
   </ds:schemaRefs>

</xml_diff>

<commit_message>
worked on the Project Evaluation
</commit_message>
<xml_diff>
--- a/portfolio/ProjectEvaluation.docx
+++ b/portfolio/ProjectEvaluation.docx
@@ -2021,776 +2021,1230 @@
       <w:bookmarkEnd w:id="1"/>
     </w:p>
     <w:p>
+      <w:proofErr w:type="spellStart"/>
+      <w:r>
+        <w:t>Nehl</w:t>
+      </w:r>
+      <w:proofErr w:type="spellEnd"/>
+      <w:r>
+        <w:t xml:space="preserve">, B. (2012). </w:t>
+      </w:r>
+      <w:proofErr w:type="gramStart"/>
+      <w:r>
+        <w:t>Software Quality Assurance Plan version 1.0.</w:t>
+      </w:r>
+      <w:proofErr w:type="gramEnd"/>
+    </w:p>
+    <w:p/>
+    <w:p>
+      <w:proofErr w:type="spellStart"/>
+      <w:r>
+        <w:t>Nehl</w:t>
+      </w:r>
+      <w:proofErr w:type="spellEnd"/>
+      <w:r>
+        <w:t xml:space="preserve">, B. (2012). </w:t>
+      </w:r>
+      <w:r>
+        <w:t>Project Plan version 2</w:t>
+      </w:r>
+      <w:r>
+        <w:t>.0.</w:t>
+      </w:r>
+    </w:p>
+    <w:p/>
+    <w:p>
+      <w:r>
+        <w:t xml:space="preserve">Fiore, N. (2007). </w:t>
+      </w:r>
       <w:r>
         <w:t>The Now Habit: A Strategic Program for Overcoming Procrastination and Enjoying Guilt-Free Play</w:t>
       </w:r>
       <w:r>
-        <w:t xml:space="preserve"> -- </w:t>
-      </w:r>
-      <w:r>
-        <w:t>Neil Fiore</w:t>
+        <w:t xml:space="preserve">. </w:t>
+      </w:r>
+      <w:r>
+        <w:t>CA</w:t>
+      </w:r>
+      <w:r>
+        <w:t>:</w:t>
+      </w:r>
+      <w:r>
+        <w:t xml:space="preserve"> </w:t>
+      </w:r>
+      <w:proofErr w:type="spellStart"/>
+      <w:r>
+        <w:t>Tarcher</w:t>
+      </w:r>
+      <w:proofErr w:type="spellEnd"/>
+      <w:r>
+        <w:t>.</w:t>
       </w:r>
     </w:p>
     <w:p/>
     <w:p>
+      <w:proofErr w:type="spellStart"/>
+      <w:proofErr w:type="gramStart"/>
+      <w:r>
+        <w:t>Henny</w:t>
+      </w:r>
+      <w:proofErr w:type="spellEnd"/>
+      <w:r>
+        <w:t>, K. (2010).</w:t>
+      </w:r>
+      <w:proofErr w:type="gramEnd"/>
+      <w:r>
+        <w:t xml:space="preserve"> </w:t>
+      </w:r>
       <w:r>
         <w:t>97 Things Every Programmer Should Know</w:t>
       </w:r>
       <w:r>
-        <w:t xml:space="preserve"> – compilation by </w:t>
-      </w:r>
+        <w:t xml:space="preserve">. Sebastopol, CA: O’Reilly Media. </w:t>
+      </w:r>
+    </w:p>
+    <w:p>
+      <w:pPr>
+        <w:shd w:val="clear" w:color="auto" w:fill="FFFFFF"/>
+        <w:spacing w:line="285" w:lineRule="atLeast"/>
+        <w:rPr>
+          <w:rFonts w:ascii="Arial" w:eastAsia="Times New Roman" w:hAnsi="Arial" w:cs="Arial"/>
+          <w:color w:val="000000"/>
+          <w:sz w:val="18"/>
+          <w:szCs w:val="18"/>
+          <w:highlight w:val="yellow"/>
+        </w:rPr>
+      </w:pPr>
+      <w:r>
+        <w:rPr>
+          <w:rFonts w:ascii="Arial" w:eastAsia="Times New Roman" w:hAnsi="Arial" w:cs="Arial"/>
+          <w:color w:val="000000"/>
+          <w:sz w:val="18"/>
+          <w:szCs w:val="18"/>
+          <w:highlight w:val="yellow"/>
+        </w:rPr>
+        <w:t>Author, A. A. (Year published).</w:t>
+      </w:r>
+      <w:r>
+        <w:rPr>
+          <w:rFonts w:ascii="Arial" w:eastAsia="Times New Roman" w:hAnsi="Arial" w:cs="Arial"/>
+          <w:color w:val="000000"/>
+          <w:sz w:val="18"/>
+          <w:szCs w:val="18"/>
+          <w:highlight w:val="yellow"/>
+        </w:rPr>
+        <w:t> </w:t>
+      </w:r>
+      <w:proofErr w:type="gramStart"/>
+      <w:r>
+        <w:rPr>
+          <w:rFonts w:ascii="Arial" w:eastAsia="Times New Roman" w:hAnsi="Arial" w:cs="Arial"/>
+          <w:i/>
+          <w:iCs/>
+          <w:color w:val="000000"/>
+          <w:sz w:val="18"/>
+          <w:szCs w:val="18"/>
+          <w:highlight w:val="yellow"/>
+        </w:rPr>
+        <w:t>Name of Book.</w:t>
+      </w:r>
+      <w:proofErr w:type="gramEnd"/>
+      <w:r>
+        <w:rPr>
+          <w:rFonts w:ascii="Arial" w:eastAsia="Times New Roman" w:hAnsi="Arial" w:cs="Arial"/>
+          <w:color w:val="000000"/>
+          <w:sz w:val="18"/>
+          <w:szCs w:val="18"/>
+          <w:highlight w:val="yellow"/>
+        </w:rPr>
+        <w:t> </w:t>
+      </w:r>
+      <w:r>
+        <w:rPr>
+          <w:rFonts w:ascii="Arial" w:eastAsia="Times New Roman" w:hAnsi="Arial" w:cs="Arial"/>
+          <w:color w:val="000000"/>
+          <w:sz w:val="18"/>
+          <w:szCs w:val="18"/>
+          <w:highlight w:val="yellow"/>
+        </w:rPr>
+        <w:t>Location Published: Publisher.</w:t>
+      </w:r>
+    </w:p>
+    <w:p>
+      <w:pPr>
+        <w:shd w:val="clear" w:color="auto" w:fill="FFFFFF"/>
+        <w:spacing w:line="285" w:lineRule="atLeast"/>
+        <w:rPr>
+          <w:rFonts w:ascii="Arial" w:eastAsia="Times New Roman" w:hAnsi="Arial" w:cs="Arial"/>
+          <w:color w:val="000000"/>
+          <w:sz w:val="18"/>
+          <w:szCs w:val="18"/>
+          <w:highlight w:val="yellow"/>
+        </w:rPr>
+      </w:pPr>
+      <w:r>
+        <w:rPr>
+          <w:rFonts w:ascii="Arial" w:eastAsia="Times New Roman" w:hAnsi="Arial" w:cs="Arial"/>
+          <w:b/>
+          <w:bCs/>
+          <w:color w:val="000000"/>
+          <w:sz w:val="18"/>
+          <w:szCs w:val="18"/>
+          <w:highlight w:val="yellow"/>
+        </w:rPr>
+        <w:t>Examples:</w:t>
+      </w:r>
+    </w:p>
+    <w:p>
+      <w:pPr>
+        <w:numPr>
+          <w:ilvl w:val="0"/>
+          <w:numId w:val="3"/>
+        </w:numPr>
+        <w:shd w:val="clear" w:color="auto" w:fill="FFFFFF"/>
+        <w:spacing w:line="285" w:lineRule="atLeast"/>
+        <w:ind w:left="225" w:right="75"/>
+        <w:rPr>
+          <w:rFonts w:ascii="Arial" w:eastAsia="Times New Roman" w:hAnsi="Arial" w:cs="Arial"/>
+          <w:color w:val="000000"/>
+          <w:sz w:val="18"/>
+          <w:szCs w:val="18"/>
+          <w:highlight w:val="yellow"/>
+        </w:rPr>
+      </w:pPr>
       <w:proofErr w:type="spellStart"/>
       <w:r>
-        <w:t>Kevlin</w:t>
+        <w:rPr>
+          <w:rFonts w:ascii="Arial" w:eastAsia="Times New Roman" w:hAnsi="Arial" w:cs="Arial"/>
+          <w:color w:val="000000"/>
+          <w:sz w:val="18"/>
+          <w:szCs w:val="18"/>
+          <w:highlight w:val="yellow"/>
+        </w:rPr>
+        <w:t>Carley</w:t>
       </w:r>
       <w:proofErr w:type="spellEnd"/>
       <w:r>
+        <w:rPr>
+          <w:rFonts w:ascii="Arial" w:eastAsia="Times New Roman" w:hAnsi="Arial" w:cs="Arial"/>
+          <w:color w:val="000000"/>
+          <w:sz w:val="18"/>
+          <w:szCs w:val="18"/>
+          <w:highlight w:val="yellow"/>
+        </w:rPr>
+        <w:t>, M. J. (1999).</w:t>
+      </w:r>
+      <w:r>
+        <w:rPr>
+          <w:rFonts w:ascii="Arial" w:eastAsia="Times New Roman" w:hAnsi="Arial" w:cs="Arial"/>
+          <w:i/>
+          <w:iCs/>
+          <w:color w:val="000000"/>
+          <w:sz w:val="18"/>
+          <w:szCs w:val="18"/>
+          <w:highlight w:val="yellow"/>
+        </w:rPr>
+        <w:t> </w:t>
+      </w:r>
+      <w:r>
+        <w:rPr>
+          <w:rFonts w:ascii="Arial" w:eastAsia="Times New Roman" w:hAnsi="Arial" w:cs="Arial"/>
+          <w:i/>
+          <w:iCs/>
+          <w:color w:val="000000"/>
+          <w:sz w:val="18"/>
+          <w:szCs w:val="18"/>
+          <w:highlight w:val="yellow"/>
+        </w:rPr>
+        <w:t>1939: The alliance that never was and the coming of World War II</w:t>
+      </w:r>
+      <w:r>
+        <w:rPr>
+          <w:rFonts w:ascii="Arial" w:eastAsia="Times New Roman" w:hAnsi="Arial" w:cs="Arial"/>
+          <w:color w:val="000000"/>
+          <w:sz w:val="18"/>
+          <w:szCs w:val="18"/>
+          <w:highlight w:val="yellow"/>
+        </w:rPr>
+        <w:t>. Chicago: Ivan R. Dee Publisher.</w:t>
+      </w:r>
+    </w:p>
+    <w:p>
+      <w:pPr>
+        <w:pStyle w:val="Heading1"/>
+      </w:pPr>
+      <w:bookmarkStart w:id="2" w:name="_Toc322371434"/>
+      <w:r>
+        <w:t>Process</w:t>
+      </w:r>
+      <w:bookmarkEnd w:id="2"/>
+    </w:p>
+    <w:p>
+      <w:pPr>
+        <w:pStyle w:val="Heading2"/>
+      </w:pPr>
+      <w:bookmarkStart w:id="3" w:name="_Toc322371435"/>
+      <w:r>
+        <w:t>Problems Encountered</w:t>
+      </w:r>
+      <w:bookmarkEnd w:id="3"/>
+    </w:p>
+    <w:p>
+      <w:r>
+        <w:t>I initially experienced a r</w:t>
+      </w:r>
+      <w:r>
+        <w:t xml:space="preserve">oadblock with creating </w:t>
+      </w:r>
+      <w:r>
+        <w:t xml:space="preserve">the road </w:t>
+      </w:r>
+      <w:r>
+        <w:t>network structure</w:t>
+      </w:r>
+      <w:r>
+        <w:t xml:space="preserve"> I needed for my simulation.  I eventually overcame the problem, by breaking it down to creating a simple T network based on a four way cross intersection.  From there, I was able to build out my network.  I had spent a lot of time trying to find a tool that could be used for creating the network.  I should have time boxed that research initially and then jumped into the manual approach.</w:t>
+      </w:r>
+    </w:p>
+    <w:p/>
+    <w:p>
+      <w:r>
+        <w:t>I spent what seemed to me to be a lot</w:t>
+      </w:r>
+      <w:r>
+        <w:t xml:space="preserve"> of time </w:t>
+      </w:r>
+      <w:r>
+        <w:t>w</w:t>
+      </w:r>
+      <w:r>
+        <w:t xml:space="preserve">ith </w:t>
+      </w:r>
+      <w:r>
+        <w:t xml:space="preserve">the </w:t>
+      </w:r>
+      <w:r>
+        <w:t>formal specification</w:t>
+      </w:r>
+      <w:r>
+        <w:t xml:space="preserve">.  Late in the process I discovered that </w:t>
+      </w:r>
+      <w:r>
+        <w:t xml:space="preserve">I had older </w:t>
+      </w:r>
+      <w:r>
+        <w:t xml:space="preserve">version 2.5 (June 2009) </w:t>
+      </w:r>
+      <w:r>
+        <w:t xml:space="preserve">of USE and the </w:t>
+      </w:r>
+      <w:r>
+        <w:t>current</w:t>
+      </w:r>
+      <w:r>
+        <w:t xml:space="preserve"> version</w:t>
+      </w:r>
+      <w:r>
+        <w:t xml:space="preserve"> is 3.0.0 (Sep 2011)</w:t>
+      </w:r>
+      <w:r>
+        <w:t xml:space="preserve">.  That could have made some difference.  While working with the USE/OCL tool I feel like I lost focus on the problem/solution I was trying to specify because of focus on how to </w:t>
+      </w:r>
+      <w:r>
+        <w:t xml:space="preserve">express </w:t>
+      </w:r>
+      <w:r>
+        <w:t xml:space="preserve">my </w:t>
+      </w:r>
+      <w:r>
+        <w:t>in</w:t>
+      </w:r>
+      <w:r>
+        <w:t>tent in</w:t>
+      </w:r>
+      <w:r>
+        <w:t xml:space="preserve"> OCL</w:t>
+      </w:r>
+      <w:r>
+        <w:t xml:space="preserve">.  Also, </w:t>
+      </w:r>
+      <w:r>
+        <w:t xml:space="preserve">USE seems more </w:t>
+      </w:r>
+      <w:r>
+        <w:t xml:space="preserve">geared towards the specification of </w:t>
+      </w:r>
+      <w:r>
+        <w:t xml:space="preserve">object oriented </w:t>
+      </w:r>
+      <w:r>
+        <w:t xml:space="preserve">problem-solutions </w:t>
+      </w:r>
+      <w:r>
+        <w:t>and my project has a strong service oriented distributed asynchronous architecture</w:t>
+      </w:r>
+      <w:r>
+        <w:t xml:space="preserve">.  </w:t>
+      </w:r>
+      <w:r>
+        <w:t>Perhaps some other formal tool would have been better suited?</w:t>
+      </w:r>
+      <w:r>
+        <w:t xml:space="preserve">  In the future I might consider a different tool for the formal specification.  I would also time box that research and seek outside help/guidance from an expert.</w:t>
+      </w:r>
+    </w:p>
+    <w:p/>
+    <w:p>
+      <w:r>
+        <w:t>I opted to try and use “cloud” resources</w:t>
+      </w:r>
+      <w:r>
+        <w:t xml:space="preserve"> for some aspects of the project.  This caused p</w:t>
+      </w:r>
+      <w:r>
+        <w:t xml:space="preserve">roblems when </w:t>
+      </w:r>
+      <w:r>
+        <w:t xml:space="preserve">an </w:t>
+      </w:r>
+      <w:r>
+        <w:t xml:space="preserve">internet connection </w:t>
+      </w:r>
+      <w:r>
+        <w:t xml:space="preserve">was </w:t>
+      </w:r>
+      <w:r>
+        <w:t>not available</w:t>
+      </w:r>
+      <w:r>
+        <w:t xml:space="preserve">.  I established a “Plan B” which was to make the notes I would normally make in the web based application in my local OneNote notebook.  Later when connectivity was restored, I would </w:t>
+      </w:r>
+      <w:proofErr w:type="gramStart"/>
+      <w:r>
+        <w:t>updated</w:t>
+      </w:r>
+      <w:proofErr w:type="gramEnd"/>
+      <w:r>
+        <w:t xml:space="preserve"> the web application from my notes.</w:t>
+      </w:r>
+    </w:p>
+    <w:p/>
+    <w:p>
+      <w:r>
+        <w:t xml:space="preserve">I was also a bit apprehensive about including some references in my public </w:t>
+      </w:r>
+      <w:proofErr w:type="spellStart"/>
+      <w:r>
+        <w:t>git</w:t>
+      </w:r>
+      <w:proofErr w:type="spellEnd"/>
+      <w:r>
+        <w:t xml:space="preserve"> repository because of </w:t>
+      </w:r>
+      <w:r>
+        <w:t>copyright</w:t>
+      </w:r>
+      <w:r>
+        <w:t xml:space="preserve"> concerns</w:t>
+      </w:r>
+      <w:r>
+        <w:t>.</w:t>
+      </w:r>
+    </w:p>
+    <w:p>
+      <w:pPr>
+        <w:pStyle w:val="Heading2"/>
+      </w:pPr>
+      <w:r>
+        <w:lastRenderedPageBreak/>
+        <w:t>Code</w:t>
+      </w:r>
+    </w:p>
+    <w:p>
+      <w:r>
+        <w:t xml:space="preserve">This section takes a look at the quantity of code produced, how that corresponds with the project estimates and </w:t>
+      </w:r>
+      <w:r>
+        <w:t>the quality of the code produced.</w:t>
+      </w:r>
+    </w:p>
+    <w:p>
+      <w:pPr>
+        <w:pStyle w:val="Heading3"/>
+      </w:pPr>
+      <w:bookmarkStart w:id="4" w:name="_Toc322371437"/>
+      <w:r>
+        <w:t xml:space="preserve">Quantity: </w:t>
+      </w:r>
+      <w:r>
+        <w:t>Source Lines of Code</w:t>
+      </w:r>
+      <w:bookmarkEnd w:id="4"/>
+    </w:p>
+    <w:p>
+      <w:r>
+        <w:t xml:space="preserve">During the coding portion of Phase III I used </w:t>
+      </w:r>
+      <w:proofErr w:type="spellStart"/>
+      <w:r>
+        <w:t>PyMetrics</w:t>
+      </w:r>
+      <w:proofErr w:type="spellEnd"/>
+      <w:r>
+        <w:t xml:space="preserve"> to capture the COCOMO II Source Lines </w:t>
+      </w:r>
+      <w:proofErr w:type="gramStart"/>
+      <w:r>
+        <w:t>Of</w:t>
+      </w:r>
+      <w:proofErr w:type="gramEnd"/>
+      <w:r>
+        <w:t xml:space="preserve"> Code (SLOC) metric.  One aspect that was interesting to me was when I was able to add functionality with a minimal movement in the SLOC metric because I was refactoring and reusing code.</w:t>
+      </w:r>
+    </w:p>
+    <w:p/>
+    <w:p>
+      <w:pPr>
+        <w:rPr>
+          <w:i/>
+        </w:rPr>
+      </w:pPr>
+      <w:r>
+        <w:rPr>
+          <w:i/>
+        </w:rPr>
+        <w:t>G</w:t>
+      </w:r>
+      <w:r>
+        <w:rPr>
+          <w:i/>
+        </w:rPr>
+        <w:t>raph</w:t>
+      </w:r>
+      <w:r>
+        <w:rPr>
+          <w:i/>
+        </w:rPr>
+        <w:t>s</w:t>
+      </w:r>
+    </w:p>
+    <w:p>
+      <w:pPr>
+        <w:pStyle w:val="Heading3"/>
+      </w:pPr>
+      <w:r>
+        <w:t>Estimation: Comparison between projections and actual</w:t>
+      </w:r>
+    </w:p>
+    <w:p>
+      <w:r>
+        <w:t xml:space="preserve">During the creation of the Project Plan I used some early design estimation tools and arrived at an estimate of 6400 SLOC.  My own estimate based on some experience with initial spike work was ~1500-2000 SLOC.  The actual SLOC code produced was </w:t>
+      </w:r>
+      <w:r>
+        <w:rPr>
+          <w:i/>
+          <w:highlight w:val="yellow"/>
+        </w:rPr>
+        <w:t>VALUE</w:t>
+      </w:r>
+      <w:r>
+        <w:rPr>
+          <w:highlight w:val="yellow"/>
+        </w:rPr>
+        <w:t xml:space="preserve"> S</w:t>
+      </w:r>
+      <w:r>
+        <w:rPr>
+          <w:highlight w:val="yellow"/>
+        </w:rPr>
+        <w:t>LOC</w:t>
+      </w:r>
+      <w:r>
+        <w:t xml:space="preserve">, calculated by the </w:t>
+      </w:r>
+      <w:proofErr w:type="spellStart"/>
+      <w:r>
+        <w:t>PyMetrics</w:t>
+      </w:r>
+      <w:proofErr w:type="spellEnd"/>
+      <w:r>
+        <w:t xml:space="preserve"> tool.</w:t>
+      </w:r>
+    </w:p>
+    <w:p>
+      <w:pPr>
+        <w:pStyle w:val="Heading3"/>
+      </w:pPr>
+      <w:bookmarkStart w:id="5" w:name="_Toc322371438"/>
+      <w:r>
+        <w:t xml:space="preserve">Quality: </w:t>
+      </w:r>
+      <w:r>
+        <w:t>R</w:t>
+      </w:r>
+      <w:r>
+        <w:t>ework</w:t>
+      </w:r>
+      <w:bookmarkEnd w:id="5"/>
+    </w:p>
+    <w:p>
+      <w:r>
+        <w:t>In the SQAP document I stated that I would</w:t>
+      </w:r>
+      <w:r>
+        <w:t xml:space="preserve"> use the rework metric as a measure of code quality.  The metric as presented in [7] is:</w:t>
+      </w:r>
+    </w:p>
+    <w:p>
+      <w:pPr>
+        <w:spacing w:after="200"/>
+        <w:rPr>
+          <w:rFonts w:eastAsiaTheme="minorEastAsia"/>
+        </w:rPr>
+      </w:pPr>
+      <m:oMathPara>
+        <m:oMath>
+          <m:r>
+            <w:rPr>
+              <w:rFonts w:ascii="Cambria Math" w:hAnsi="Cambria Math"/>
+            </w:rPr>
+            <m:t>RW=</m:t>
+          </m:r>
+          <m:f>
+            <m:fPr>
+              <m:ctrlPr>
+                <w:rPr>
+                  <w:rFonts w:ascii="Cambria Math" w:hAnsi="Cambria Math"/>
+                  <w:i/>
+                </w:rPr>
+              </m:ctrlPr>
+            </m:fPr>
+            <m:num>
+              <m:sSub>
+                <m:sSubPr>
+                  <m:ctrlPr>
+                    <w:rPr>
+                      <w:rFonts w:ascii="Cambria Math" w:hAnsi="Cambria Math"/>
+                      <w:i/>
+                    </w:rPr>
+                  </m:ctrlPr>
+                </m:sSubPr>
+                <m:e>
+                  <m:r>
+                    <w:rPr>
+                      <w:rFonts w:ascii="Cambria Math" w:hAnsi="Cambria Math"/>
+                    </w:rPr>
+                    <m:t>E</m:t>
+                  </m:r>
+                </m:e>
+                <m:sub>
+                  <m:r>
+                    <w:rPr>
+                      <w:rFonts w:ascii="Cambria Math" w:hAnsi="Cambria Math"/>
+                    </w:rPr>
+                    <m:t>Rework</m:t>
+                  </m:r>
+                </m:sub>
+              </m:sSub>
+            </m:num>
+            <m:den>
+              <m:sSub>
+                <m:sSubPr>
+                  <m:ctrlPr>
+                    <w:rPr>
+                      <w:rFonts w:ascii="Cambria Math" w:hAnsi="Cambria Math"/>
+                      <w:i/>
+                    </w:rPr>
+                  </m:ctrlPr>
+                </m:sSubPr>
+                <m:e>
+                  <m:r>
+                    <w:rPr>
+                      <w:rFonts w:ascii="Cambria Math" w:hAnsi="Cambria Math"/>
+                    </w:rPr>
+                    <m:t>E</m:t>
+                  </m:r>
+                </m:e>
+                <m:sub>
+                  <m:r>
+                    <w:rPr>
+                      <w:rFonts w:ascii="Cambria Math" w:hAnsi="Cambria Math"/>
+                    </w:rPr>
+                    <m:t>Development</m:t>
+                  </m:r>
+                </m:sub>
+              </m:sSub>
+            </m:den>
+          </m:f>
+        </m:oMath>
+      </m:oMathPara>
+    </w:p>
+    <w:p>
+      <w:pPr>
+        <w:spacing w:after="200"/>
+      </w:pPr>
+      <w:proofErr w:type="spellStart"/>
+      <w:r>
+        <w:t>E</w:t>
+      </w:r>
+      <w:r>
+        <w:rPr>
+          <w:vertAlign w:val="subscript"/>
+        </w:rPr>
+        <w:t>Rework</w:t>
+      </w:r>
+      <w:proofErr w:type="spellEnd"/>
+      <w:r>
+        <w:t xml:space="preserve"> is the amount of effort spent in rework.  </w:t>
+      </w:r>
+      <w:proofErr w:type="spellStart"/>
+      <w:r>
+        <w:t>E</w:t>
+      </w:r>
+      <w:r>
+        <w:rPr>
+          <w:vertAlign w:val="subscript"/>
+        </w:rPr>
+        <w:t>Development</w:t>
+      </w:r>
+      <w:proofErr w:type="spellEnd"/>
+      <w:r>
+        <w:t xml:space="preserve"> is the overall amount of development effort.  I will be able to provide this metric by reviewing my engineering notebook and viewing effort as a unit of time.  Rework will then be a decimal between 0 and 1.  For this project, my goal is to keep the rework below 0.20.</w:t>
+      </w:r>
+    </w:p>
+    <w:p>
+      <w:pPr>
+        <w:spacing w:after="200"/>
+      </w:pPr>
+      <w:r>
+        <w:t>There is hidden development time in that I was able to reuse some code or approaches from earlier spike sessions.</w:t>
+      </w:r>
+    </w:p>
+    <w:p>
+      <w:pPr>
+        <w:rPr>
+          <w:i/>
+        </w:rPr>
+      </w:pPr>
+      <w:bookmarkStart w:id="6" w:name="_GoBack"/>
+      <w:bookmarkEnd w:id="6"/>
+      <w:proofErr w:type="gramStart"/>
+      <w:r>
+        <w:rPr>
+          <w:i/>
+        </w:rPr>
+        <w:t>results</w:t>
+      </w:r>
+      <w:proofErr w:type="gramEnd"/>
+    </w:p>
+    <w:p/>
+    <w:p>
+      <w:pPr>
+        <w:rPr>
+          <w:i/>
+        </w:rPr>
+      </w:pPr>
+      <w:r>
+        <w:rPr>
+          <w:i/>
+        </w:rPr>
+        <w:t>Graph</w:t>
+      </w:r>
+    </w:p>
+    <w:p>
+      <w:pPr>
+        <w:pStyle w:val="Heading2"/>
+      </w:pPr>
+      <w:bookmarkStart w:id="7" w:name="_Toc322371439"/>
+      <w:r>
+        <w:t>Project Duration</w:t>
+      </w:r>
+      <w:bookmarkEnd w:id="7"/>
+    </w:p>
+    <w:p>
+      <w:r>
+        <w:t>Pie charts:</w:t>
+      </w:r>
+    </w:p>
+    <w:p>
+      <w:r>
+        <w:t xml:space="preserve">Overall </w:t>
+      </w:r>
+      <w:proofErr w:type="gramStart"/>
+      <w:r>
+        <w:t>Phase</w:t>
+      </w:r>
+      <w:proofErr w:type="gramEnd"/>
+      <w:r>
+        <w:t xml:space="preserve"> 1, 2 &amp; 3 time </w:t>
+      </w:r>
+    </w:p>
+    <w:p>
+      <w:r>
+        <w:t>Overall time in activities</w:t>
+      </w:r>
+    </w:p>
+    <w:p>
+      <w:r>
+        <w:t>Time in activity for each phase</w:t>
+      </w:r>
+    </w:p>
+    <w:p>
+      <w:pPr>
+        <w:pStyle w:val="Heading2"/>
+      </w:pPr>
+      <w:bookmarkStart w:id="8" w:name="_Toc322371440"/>
+      <w:r>
+        <w:t>Lessons Learned</w:t>
+      </w:r>
+      <w:bookmarkEnd w:id="8"/>
+    </w:p>
+    <w:p>
+      <w:r>
+        <w:t>Doing a f</w:t>
+      </w:r>
+      <w:r>
+        <w:t>ormal specification did help me think about how the safety operations were going to work.</w:t>
+      </w:r>
+    </w:p>
+    <w:p/>
+    <w:p>
+      <w:r>
+        <w:t xml:space="preserve">Doing upfront spikes and </w:t>
+      </w:r>
+      <w:r>
+        <w:t xml:space="preserve">primers </w:t>
+      </w:r>
+      <w:r>
+        <w:t xml:space="preserve">in the risk areas of </w:t>
+      </w:r>
+      <w:r>
+        <w:t>SU</w:t>
+      </w:r>
+      <w:r>
+        <w:t xml:space="preserve">MO, </w:t>
+      </w:r>
+      <w:proofErr w:type="spellStart"/>
+      <w:r>
+        <w:t>TraCI</w:t>
+      </w:r>
+      <w:proofErr w:type="spellEnd"/>
+      <w:r>
+        <w:t xml:space="preserve">, Python, </w:t>
+      </w:r>
+      <w:proofErr w:type="spellStart"/>
+      <w:r>
+        <w:t>RabbitMQ</w:t>
+      </w:r>
+      <w:proofErr w:type="spellEnd"/>
+      <w:r>
+        <w:t xml:space="preserve"> and </w:t>
+      </w:r>
+      <w:proofErr w:type="spellStart"/>
+      <w:r>
+        <w:t>git</w:t>
+      </w:r>
+      <w:proofErr w:type="spellEnd"/>
+      <w:r>
+        <w:t xml:space="preserve"> was beneficial when it came to doing the implementation.</w:t>
+      </w:r>
+    </w:p>
+    <w:p/>
+    <w:p>
+      <w:r>
+        <w:lastRenderedPageBreak/>
+        <w:t xml:space="preserve">While working on this project I read the “Now Habit”.  One of the big things I got out of this book is to focus on starting.  Don’t get so overwhelmed with all that there is to do and become paralyzed by it.  Ask when </w:t>
+      </w:r>
+      <w:proofErr w:type="gramStart"/>
+      <w:r>
+        <w:t>can I</w:t>
+      </w:r>
+      <w:proofErr w:type="gramEnd"/>
+      <w:r>
+        <w:t xml:space="preserve"> start working on the next task and what is the next task.</w:t>
+      </w:r>
+    </w:p>
+    <w:p/>
+    <w:p>
+      <w:r>
+        <w:t xml:space="preserve">Having done a vision document with System Requirements was beneficial in that it contained the answer to, “what task is next?”  Which also tied into the idea of “know your next commit” </w:t>
+      </w:r>
+      <w:proofErr w:type="gramStart"/>
+      <w:r>
+        <w:t>that  I</w:t>
+      </w:r>
+      <w:proofErr w:type="gramEnd"/>
+      <w:r>
+        <w:t xml:space="preserve"> picked up from “97 things….” </w:t>
+      </w:r>
+    </w:p>
+    <w:p/>
+    <w:p>
+      <w:r>
+        <w:t xml:space="preserve">Multiple </w:t>
+      </w:r>
+      <w:proofErr w:type="spellStart"/>
+      <w:r>
+        <w:t>git</w:t>
+      </w:r>
+      <w:proofErr w:type="spellEnd"/>
+      <w:r>
+        <w:t xml:space="preserve"> repos worked well</w:t>
+      </w:r>
+    </w:p>
+    <w:p>
+      <w:r>
+        <w:t>Future include OneNote note</w:t>
+      </w:r>
+      <w:r>
+        <w:t>book in repo</w:t>
+      </w:r>
+    </w:p>
+    <w:p>
+      <w:r>
+        <w:t>Future secondary repo with tools</w:t>
+      </w:r>
+    </w:p>
+    <w:p/>
+    <w:p>
+      <w:r>
+        <w:t xml:space="preserve">Another idea I picked up from “97 things” was to include the units of measure in my variable names for clarity.  For instance the variable named </w:t>
+      </w:r>
+      <w:r>
+        <w:t>total_CO2_mg</w:t>
+      </w:r>
+      <w:r>
+        <w:t xml:space="preserve"> refers to the total amount of Carbon Dioxide (CO</w:t>
+      </w:r>
+      <w:r>
+        <w:rPr>
+          <w:vertAlign w:val="subscript"/>
+        </w:rPr>
+        <w:t>2</w:t>
+      </w:r>
+      <w:r>
+        <w:t xml:space="preserve">) produced in </w:t>
+      </w:r>
+      <w:r>
+        <w:rPr>
+          <w:i/>
+        </w:rPr>
+        <w:t>mg</w:t>
+      </w:r>
+      <w:r>
+        <w:t xml:space="preserve"> (milligrams).</w:t>
+      </w:r>
+    </w:p>
+    <w:p/>
+    <w:p>
+      <w:r>
+        <w:t>Being able to refer to a design helpful</w:t>
+      </w:r>
+    </w:p>
+    <w:p/>
+    <w:p>
+      <w:r>
+        <w:t>While I had a Gantt chart, I really did more flow based task management.</w:t>
+      </w:r>
+    </w:p>
+    <w:p>
+      <w:r>
+        <w:t>Further into the project the cone of uncertainty narrows</w:t>
+      </w:r>
+    </w:p>
+    <w:p>
+      <w:r>
+        <w:t>Estimates refine/narrow as progress</w:t>
+      </w:r>
+    </w:p>
+    <w:p/>
+    <w:p>
+      <w:r>
+        <w:t>Having a secondary machine was useful for spiking/testing alternate servers, etc.</w:t>
+      </w:r>
+    </w:p>
+    <w:p>
+      <w:r>
+        <w:t>Virtualization</w:t>
+      </w:r>
+    </w:p>
+    <w:p>
+      <w:r>
+        <w:t>Fast hard disk or SSD</w:t>
+      </w:r>
+    </w:p>
+    <w:p/>
+    <w:p>
+      <w:pPr>
+        <w:pStyle w:val="Heading1"/>
+      </w:pPr>
+      <w:bookmarkStart w:id="9" w:name="_Toc322371441"/>
+      <w:r>
+        <w:t>Products</w:t>
+      </w:r>
+      <w:bookmarkEnd w:id="9"/>
+    </w:p>
+    <w:p/>
+    <w:p>
+      <w:pPr>
+        <w:pStyle w:val="Heading2"/>
+      </w:pPr>
+      <w:bookmarkStart w:id="10" w:name="_Toc322371442"/>
+      <w:r>
+        <w:t>Quality</w:t>
+      </w:r>
+      <w:bookmarkEnd w:id="10"/>
+    </w:p>
+    <w:p>
+      <w:pPr>
+        <w:pStyle w:val="Heading3"/>
+      </w:pPr>
+      <w:bookmarkStart w:id="11" w:name="_Toc322371443"/>
+      <w:r>
+        <w:t>Rework Ratio</w:t>
+      </w:r>
+      <w:bookmarkEnd w:id="11"/>
+    </w:p>
+    <w:p>
+      <w:r>
+        <w:t>Formula</w:t>
+      </w:r>
+    </w:p>
+    <w:p>
+      <w:proofErr w:type="gramStart"/>
+      <w:r>
+        <w:t>actuals</w:t>
+      </w:r>
+      <w:proofErr w:type="gramEnd"/>
+    </w:p>
+    <w:p>
+      <w:pPr>
+        <w:pStyle w:val="Heading3"/>
+      </w:pPr>
+      <w:bookmarkStart w:id="12" w:name="_Toc322371444"/>
+      <w:r>
+        <w:t>Test Coverage</w:t>
+      </w:r>
+      <w:bookmarkEnd w:id="12"/>
+    </w:p>
+    <w:p>
+      <w:r>
+        <w:t>Testing coverage slides</w:t>
+      </w:r>
+    </w:p>
+    <w:p/>
+    <w:p>
+      <w:pPr>
+        <w:pStyle w:val="Heading3"/>
+      </w:pPr>
+      <w:bookmarkStart w:id="13" w:name="_Toc322371445"/>
+      <w:r>
+        <w:t>Cyclomatic Complexity</w:t>
+      </w:r>
+      <w:bookmarkEnd w:id="13"/>
+    </w:p>
+    <w:p>
+      <w:pPr>
+        <w:pStyle w:val="Heading4"/>
+      </w:pPr>
+      <w:r>
+        <w:t>Code Standard (PEP8)</w:t>
+      </w:r>
+    </w:p>
+    <w:p>
+      <w:pPr>
+        <w:pStyle w:val="Heading3"/>
+      </w:pPr>
+      <w:bookmarkStart w:id="14" w:name="_Toc322371446"/>
+      <w:r>
+        <w:t>MTBF</w:t>
+      </w:r>
+      <w:bookmarkEnd w:id="14"/>
+    </w:p>
+    <w:p>
+      <w:pPr>
+        <w:pStyle w:val="Heading2"/>
+      </w:pPr>
+      <w:bookmarkStart w:id="15" w:name="_Toc322371447"/>
+      <w:r>
+        <w:t>Future Work</w:t>
+      </w:r>
+      <w:bookmarkEnd w:id="15"/>
+    </w:p>
+    <w:p>
+      <w:proofErr w:type="spellStart"/>
+      <w:r>
+        <w:t>Lorem</w:t>
+      </w:r>
+      <w:proofErr w:type="spellEnd"/>
+      <w:r>
         <w:t xml:space="preserve"> </w:t>
       </w:r>
       <w:proofErr w:type="spellStart"/>
       <w:r>
-        <w:t>Henney</w:t>
+        <w:t>ipsum</w:t>
       </w:r>
       <w:proofErr w:type="spellEnd"/>
     </w:p>
     <w:p>
       <w:pPr>
-        <w:pStyle w:val="Heading1"/>
-      </w:pPr>
-      <w:bookmarkStart w:id="2" w:name="_Toc322371434"/>
-      <w:r>
-        <w:t>Process</w:t>
-      </w:r>
-      <w:bookmarkEnd w:id="2"/>
-    </w:p>
-    <w:p>
-      <w:pPr>
-        <w:pStyle w:val="Heading2"/>
-      </w:pPr>
-      <w:bookmarkStart w:id="3" w:name="_Toc322371435"/>
-      <w:r>
-        <w:t>Problems Encountered</w:t>
-      </w:r>
-      <w:bookmarkEnd w:id="3"/>
-    </w:p>
-    <w:p>
-      <w:r>
-        <w:t>I initially experienced a r</w:t>
-      </w:r>
-      <w:r>
-        <w:t xml:space="preserve">oadblock with creating </w:t>
-      </w:r>
-      <w:r>
-        <w:t xml:space="preserve">the road </w:t>
-      </w:r>
-      <w:r>
-        <w:t>network structure</w:t>
-      </w:r>
-      <w:r>
-        <w:t xml:space="preserve"> I needed for my simulation.  I eventually overcame the problem, by breaking it down to creating a simple T network based on a four way cross intersection.  From there, I was able to build out my network.  I had spent a lot of time trying to find a tool that could be used for creating the network.  I should have time boxed that research initially and then jumped into the manual approach.</w:t>
-      </w:r>
+        <w:pStyle w:val="Heading3"/>
+      </w:pPr>
+      <w:bookmarkStart w:id="16" w:name="_Toc322371448"/>
+      <w:r>
+        <w:lastRenderedPageBreak/>
+        <w:t>More Generic</w:t>
+      </w:r>
+      <w:bookmarkEnd w:id="16"/>
+    </w:p>
+    <w:p>
+      <w:proofErr w:type="spellStart"/>
+      <w:r>
+        <w:t>Lorem</w:t>
+      </w:r>
+      <w:proofErr w:type="spellEnd"/>
+      <w:r>
+        <w:t xml:space="preserve"> </w:t>
+      </w:r>
+      <w:proofErr w:type="spellStart"/>
+      <w:r>
+        <w:t>ipsum</w:t>
+      </w:r>
+      <w:proofErr w:type="spellEnd"/>
     </w:p>
     <w:p/>
     <w:p>
-      <w:r>
-        <w:t>I spent what seemed to me to be a lot</w:t>
-      </w:r>
-      <w:r>
-        <w:t xml:space="preserve"> of time </w:t>
-      </w:r>
-      <w:r>
-        <w:t>w</w:t>
-      </w:r>
-      <w:r>
-        <w:t xml:space="preserve">ith </w:t>
-      </w:r>
-      <w:r>
-        <w:t xml:space="preserve">the </w:t>
-      </w:r>
-      <w:r>
-        <w:t>formal specification</w:t>
-      </w:r>
-      <w:r>
-        <w:t xml:space="preserve">.  Late in the process I discovered that </w:t>
-      </w:r>
-      <w:r>
-        <w:t xml:space="preserve">I had older </w:t>
-      </w:r>
-      <w:r>
-        <w:t xml:space="preserve">version 2.5 (June 2009) </w:t>
-      </w:r>
-      <w:r>
-        <w:t xml:space="preserve">of USE and the </w:t>
-      </w:r>
-      <w:r>
-        <w:t>current</w:t>
-      </w:r>
-      <w:r>
-        <w:t xml:space="preserve"> version</w:t>
-      </w:r>
-      <w:r>
-        <w:t xml:space="preserve"> is 3.0.0 (Sep 2011)</w:t>
-      </w:r>
-      <w:r>
-        <w:t xml:space="preserve">.  That could have made some difference.  While working with the USE/OCL tool I feel like I lost focus on the problem/solution I was trying to specify because of focus on how to </w:t>
-      </w:r>
-      <w:r>
-        <w:t xml:space="preserve">express </w:t>
-      </w:r>
-      <w:r>
-        <w:t xml:space="preserve">my </w:t>
-      </w:r>
-      <w:r>
-        <w:t>in</w:t>
-      </w:r>
-      <w:r>
-        <w:t>tent in</w:t>
-      </w:r>
-      <w:r>
-        <w:t xml:space="preserve"> OCL</w:t>
-      </w:r>
-      <w:r>
-        <w:t xml:space="preserve">.  Also, </w:t>
-      </w:r>
-      <w:r>
-        <w:t xml:space="preserve">USE seems more </w:t>
-      </w:r>
-      <w:r>
-        <w:t xml:space="preserve">geared towards the specification of </w:t>
-      </w:r>
-      <w:r>
-        <w:t xml:space="preserve">object oriented </w:t>
-      </w:r>
-      <w:r>
-        <w:t xml:space="preserve">problem-solutions </w:t>
-      </w:r>
-      <w:r>
-        <w:t>and my project has a strong service oriented distributed asynchronous architecture</w:t>
-      </w:r>
-      <w:r>
-        <w:t xml:space="preserve">.  </w:t>
-      </w:r>
-      <w:r>
-        <w:t>Perhaps some other formal tool would have been better suited?</w:t>
-      </w:r>
-      <w:r>
-        <w:t xml:space="preserve">  In the future I might consider a different tool for the formal specification.  I would also time box that research and seek outside help/guidance from an expert.</w:t>
+      <w:pPr>
+        <w:pStyle w:val="Heading3"/>
+      </w:pPr>
+      <w:r>
+        <w:t>Configuration File</w:t>
+      </w:r>
+    </w:p>
+    <w:p>
+      <w:r>
+        <w:t xml:space="preserve">For agent </w:t>
+      </w:r>
+      <w:proofErr w:type="spellStart"/>
+      <w:r>
+        <w:t>RabbitMQ</w:t>
+      </w:r>
+      <w:proofErr w:type="spellEnd"/>
+      <w:r>
+        <w:t xml:space="preserve"> credentials</w:t>
+      </w:r>
+    </w:p>
+    <w:p>
+      <w:pPr>
+        <w:pStyle w:val="Heading3"/>
+      </w:pPr>
+      <w:bookmarkStart w:id="17" w:name="_Toc322371449"/>
+      <w:r>
+        <w:t>Larger Scale Coordination</w:t>
+      </w:r>
+      <w:bookmarkEnd w:id="17"/>
+    </w:p>
+    <w:p>
+      <w:proofErr w:type="spellStart"/>
+      <w:r>
+        <w:t>Lorem</w:t>
+      </w:r>
+      <w:proofErr w:type="spellEnd"/>
+      <w:r>
+        <w:t xml:space="preserve"> </w:t>
+      </w:r>
+      <w:proofErr w:type="spellStart"/>
+      <w:r>
+        <w:t>ipsum</w:t>
+      </w:r>
+      <w:proofErr w:type="spellEnd"/>
+    </w:p>
+    <w:p>
+      <w:pPr>
+        <w:pStyle w:val="Heading4"/>
+      </w:pPr>
+      <w:r>
+        <w:t>Between Agents</w:t>
+      </w:r>
+    </w:p>
+    <w:p>
+      <w:proofErr w:type="spellStart"/>
+      <w:r>
+        <w:t>Lorem</w:t>
+      </w:r>
+      <w:proofErr w:type="spellEnd"/>
+      <w:r>
+        <w:t xml:space="preserve"> </w:t>
+      </w:r>
+      <w:proofErr w:type="spellStart"/>
+      <w:r>
+        <w:t>ipsum</w:t>
+      </w:r>
+      <w:proofErr w:type="spellEnd"/>
+    </w:p>
+    <w:p>
+      <w:pPr>
+        <w:pStyle w:val="Heading4"/>
+      </w:pPr>
+      <w:r>
+        <w:t>Scaled out regional networks/exchanges</w:t>
+      </w:r>
+    </w:p>
+    <w:p>
+      <w:proofErr w:type="spellStart"/>
+      <w:r>
+        <w:t>Lorem</w:t>
+      </w:r>
+      <w:proofErr w:type="spellEnd"/>
+      <w:r>
+        <w:t xml:space="preserve"> </w:t>
+      </w:r>
+      <w:proofErr w:type="spellStart"/>
+      <w:r>
+        <w:t>ipsum</w:t>
+      </w:r>
+      <w:proofErr w:type="spellEnd"/>
+    </w:p>
+    <w:p>
+      <w:pPr>
+        <w:pStyle w:val="Heading3"/>
+      </w:pPr>
+      <w:bookmarkStart w:id="18" w:name="_Toc322371450"/>
+      <w:r>
+        <w:t>Efficiency</w:t>
+      </w:r>
+      <w:bookmarkEnd w:id="18"/>
+    </w:p>
+    <w:p>
+      <w:r>
+        <w:t>Subscriptions to metrics</w:t>
       </w:r>
     </w:p>
     <w:p/>
     <w:p>
       <w:r>
-        <w:t>I opted to try and use “cloud” resources</w:t>
-      </w:r>
-      <w:r>
-        <w:t xml:space="preserve"> for some aspects of the project.  This caused p</w:t>
-      </w:r>
-      <w:r>
-        <w:t xml:space="preserve">roblems when </w:t>
-      </w:r>
-      <w:r>
-        <w:t xml:space="preserve">an </w:t>
-      </w:r>
-      <w:r>
-        <w:t xml:space="preserve">internet connection </w:t>
-      </w:r>
-      <w:r>
-        <w:t xml:space="preserve">was </w:t>
-      </w:r>
-      <w:r>
-        <w:t>not available</w:t>
-      </w:r>
-      <w:r>
-        <w:t xml:space="preserve">.  I established a “Plan B” which was to make the notes I would normally make in the web based application in my local OneNote notebook.  Later when connectivity was restored, I would </w:t>
-      </w:r>
-      <w:proofErr w:type="gramStart"/>
-      <w:r>
-        <w:t>updated</w:t>
-      </w:r>
-      <w:proofErr w:type="gramEnd"/>
-      <w:r>
-        <w:t xml:space="preserve"> the web application from my notes.</w:t>
-      </w:r>
-    </w:p>
-    <w:p/>
-    <w:p>
-      <w:r>
-        <w:t xml:space="preserve">I was also a bit apprehensive about including some references in my public </w:t>
+        <w:t>Reduce the number of exchanges and use topics</w:t>
+      </w:r>
+    </w:p>
+    <w:p>
+      <w:pPr>
+        <w:pStyle w:val="Heading3"/>
+      </w:pPr>
+      <w:r>
+        <w:t>Security</w:t>
+      </w:r>
+    </w:p>
+    <w:p>
+      <w:r>
+        <w:t xml:space="preserve">More exploration/understanding of </w:t>
       </w:r>
       <w:proofErr w:type="spellStart"/>
       <w:r>
-        <w:t>git</w:t>
+        <w:t>RabbitMQ</w:t>
       </w:r>
       <w:proofErr w:type="spellEnd"/>
       <w:r>
-        <w:t xml:space="preserve"> repository because of </w:t>
-      </w:r>
-      <w:r>
-        <w:t>copyright</w:t>
-      </w:r>
-      <w:r>
-        <w:t xml:space="preserve"> concerns</w:t>
-      </w:r>
-      <w:r>
-        <w:t>.</w:t>
-      </w:r>
-    </w:p>
-    <w:p>
-      <w:pPr>
-        <w:pStyle w:val="Heading2"/>
-      </w:pPr>
-      <w:bookmarkStart w:id="4" w:name="_Toc322371436"/>
-      <w:r>
-        <w:t>Estimates</w:t>
-      </w:r>
-      <w:bookmarkEnd w:id="4"/>
-    </w:p>
-    <w:p>
-      <w:proofErr w:type="spellStart"/>
-      <w:r>
-        <w:t>Lorem</w:t>
-      </w:r>
-      <w:proofErr w:type="spellEnd"/>
-      <w:r>
-        <w:t xml:space="preserve"> </w:t>
-      </w:r>
-      <w:proofErr w:type="spellStart"/>
-      <w:r>
-        <w:t>ipsum</w:t>
-      </w:r>
-      <w:proofErr w:type="spellEnd"/>
-    </w:p>
-    <w:p>
-      <w:pPr>
-        <w:pStyle w:val="Heading3"/>
-      </w:pPr>
-      <w:bookmarkStart w:id="5" w:name="_Toc322371437"/>
-      <w:r>
-        <w:t>Source Lines of Code</w:t>
-      </w:r>
-      <w:bookmarkEnd w:id="5"/>
-    </w:p>
-    <w:p>
-      <w:proofErr w:type="spellStart"/>
-      <w:r>
-        <w:t>Lorem</w:t>
-      </w:r>
-      <w:proofErr w:type="spellEnd"/>
-      <w:r>
-        <w:t xml:space="preserve"> </w:t>
-      </w:r>
-      <w:proofErr w:type="spellStart"/>
-      <w:r>
-        <w:t>ipsum</w:t>
-      </w:r>
-      <w:proofErr w:type="spellEnd"/>
-    </w:p>
-    <w:p>
-      <w:proofErr w:type="gramStart"/>
-      <w:r>
-        <w:t>graph</w:t>
-      </w:r>
-      <w:proofErr w:type="gramEnd"/>
-    </w:p>
-    <w:p>
-      <w:pPr>
-        <w:pStyle w:val="Heading3"/>
-      </w:pPr>
-      <w:bookmarkStart w:id="6" w:name="_Toc322371438"/>
-      <w:r>
-        <w:t>R</w:t>
-      </w:r>
-      <w:r>
-        <w:t>ework</w:t>
-      </w:r>
-      <w:bookmarkEnd w:id="6"/>
-    </w:p>
-    <w:p>
-      <w:proofErr w:type="spellStart"/>
-      <w:r>
-        <w:t>Lorem</w:t>
-      </w:r>
-      <w:proofErr w:type="spellEnd"/>
-      <w:r>
-        <w:t xml:space="preserve"> </w:t>
-      </w:r>
-      <w:proofErr w:type="spellStart"/>
-      <w:r>
-        <w:t>ipsum</w:t>
-      </w:r>
-      <w:proofErr w:type="spellEnd"/>
-    </w:p>
-    <w:p>
-      <w:r>
-        <w:lastRenderedPageBreak/>
-        <w:t>Graph</w:t>
-      </w:r>
-    </w:p>
-    <w:p>
-      <w:pPr>
-        <w:pStyle w:val="Heading3"/>
-      </w:pPr>
-      <w:bookmarkStart w:id="7" w:name="_Toc322371439"/>
-      <w:r>
-        <w:t>Project Duration</w:t>
-      </w:r>
-      <w:bookmarkEnd w:id="7"/>
-    </w:p>
-    <w:p>
-      <w:r>
-        <w:t>Pie charts:</w:t>
-      </w:r>
-    </w:p>
-    <w:p>
-      <w:r>
-        <w:t xml:space="preserve">Overall </w:t>
-      </w:r>
-      <w:proofErr w:type="gramStart"/>
-      <w:r>
-        <w:t>Phase</w:t>
-      </w:r>
-      <w:proofErr w:type="gramEnd"/>
-      <w:r>
-        <w:t xml:space="preserve"> 1, 2 &amp; 3 time </w:t>
-      </w:r>
-    </w:p>
-    <w:p>
-      <w:r>
-        <w:t>Overall time in activities</w:t>
-      </w:r>
-    </w:p>
-    <w:p>
-      <w:r>
-        <w:t>Time in activity for each phase</w:t>
-      </w:r>
-    </w:p>
-    <w:p>
-      <w:pPr>
-        <w:pStyle w:val="Heading2"/>
-      </w:pPr>
-      <w:bookmarkStart w:id="8" w:name="_Toc322371440"/>
-      <w:r>
-        <w:t>Lessons Learned</w:t>
-      </w:r>
-      <w:bookmarkEnd w:id="8"/>
-    </w:p>
-    <w:p>
-      <w:r>
-        <w:t>Doing a f</w:t>
-      </w:r>
-      <w:r>
-        <w:t>ormal specification did help me think about how the safety operations were going to work.</w:t>
-      </w:r>
-    </w:p>
-    <w:p/>
-    <w:p>
-      <w:proofErr w:type="gramStart"/>
-      <w:r>
-        <w:t xml:space="preserve">Doing upfront spikes and </w:t>
-      </w:r>
-      <w:r>
-        <w:t xml:space="preserve">primers </w:t>
-      </w:r>
-      <w:r>
-        <w:t xml:space="preserve">in the risk areas: </w:t>
-      </w:r>
-      <w:r>
-        <w:t>SU</w:t>
-      </w:r>
-      <w:r>
-        <w:t xml:space="preserve">MO, </w:t>
-      </w:r>
-      <w:proofErr w:type="spellStart"/>
-      <w:r>
-        <w:t>TraCI</w:t>
-      </w:r>
-      <w:proofErr w:type="spellEnd"/>
-      <w:r>
-        <w:t xml:space="preserve">, Python, </w:t>
-      </w:r>
-      <w:proofErr w:type="spellStart"/>
-      <w:r>
-        <w:t>RabbitMQ</w:t>
-      </w:r>
-      <w:proofErr w:type="spellEnd"/>
-      <w:r>
-        <w:t xml:space="preserve"> and </w:t>
-      </w:r>
-      <w:proofErr w:type="spellStart"/>
-      <w:r>
-        <w:t>git</w:t>
-      </w:r>
-      <w:proofErr w:type="spellEnd"/>
-      <w:r>
-        <w:t xml:space="preserve"> was beneficial when it came to doing the implementation.</w:t>
-      </w:r>
-      <w:proofErr w:type="gramEnd"/>
-    </w:p>
-    <w:p/>
-    <w:p/>
-    <w:p>
-      <w:r>
-        <w:t xml:space="preserve">While working on this project I read the </w:t>
-      </w:r>
-      <w:r>
-        <w:t>“Now Habit”</w:t>
-      </w:r>
-      <w:r>
-        <w:t>.</w:t>
-      </w:r>
-      <w:r>
-        <w:t xml:space="preserve">  </w:t>
-      </w:r>
-      <w:r>
-        <w:t xml:space="preserve">One of the big things I got out of this book is to focus on starting.  Don’t get so overwhelmed with all that there is to do and become paralyzed by it.  Ask when </w:t>
-      </w:r>
-      <w:proofErr w:type="gramStart"/>
-      <w:r>
-        <w:t>can I</w:t>
-      </w:r>
-      <w:proofErr w:type="gramEnd"/>
-      <w:r>
-        <w:t xml:space="preserve"> start working on the next task and what is the next task.</w:t>
-      </w:r>
-    </w:p>
-    <w:p/>
-    <w:p>
-      <w:r>
-        <w:t xml:space="preserve">Having done a vision document with System Requirements was beneficial in that it contained the answer to, “what task is next?”  Which also tied into the idea of “know your next commit” </w:t>
-      </w:r>
-      <w:proofErr w:type="gramStart"/>
-      <w:r>
-        <w:t>that  I</w:t>
-      </w:r>
-      <w:proofErr w:type="gramEnd"/>
-      <w:r>
-        <w:t xml:space="preserve"> picked up from “97 things….” </w:t>
-      </w:r>
-    </w:p>
-    <w:p/>
-    <w:p>
-      <w:r>
-        <w:t xml:space="preserve">Multiple </w:t>
-      </w:r>
-      <w:proofErr w:type="spellStart"/>
-      <w:r>
-        <w:t>git</w:t>
-      </w:r>
-      <w:proofErr w:type="spellEnd"/>
-      <w:r>
-        <w:t xml:space="preserve"> repos worked well</w:t>
-      </w:r>
-    </w:p>
-    <w:p>
-      <w:r>
-        <w:t xml:space="preserve">Future include OneNote </w:t>
-      </w:r>
-      <w:proofErr w:type="spellStart"/>
-      <w:r>
-        <w:t>nootbook</w:t>
-      </w:r>
-      <w:proofErr w:type="spellEnd"/>
-      <w:r>
-        <w:t xml:space="preserve"> in repo</w:t>
-      </w:r>
-    </w:p>
-    <w:p>
-      <w:r>
-        <w:t>Future secondary repo with tools</w:t>
-      </w:r>
-    </w:p>
-    <w:p/>
-    <w:p>
-      <w:r>
-        <w:t>Being able to refer to a design helpful</w:t>
-      </w:r>
-    </w:p>
-    <w:p/>
-    <w:p>
-      <w:r>
-        <w:t>While I had a Gantt chart, I really did more flow based task management.</w:t>
-      </w:r>
-    </w:p>
-    <w:p>
-      <w:r>
-        <w:t>Further into the project the cone of uncertainty narrows</w:t>
-      </w:r>
-    </w:p>
-    <w:p>
-      <w:r>
-        <w:t>Estimates refine/narrow as progress</w:t>
-      </w:r>
-    </w:p>
-    <w:p/>
-    <w:p>
-      <w:r>
-        <w:t>Having a secondary machine was useful for spiking/testing alternate servers, etc.</w:t>
-      </w:r>
-    </w:p>
-    <w:p>
-      <w:r>
-        <w:t>Virtualization</w:t>
-      </w:r>
-    </w:p>
-    <w:p>
-      <w:r>
-        <w:t>Fast hard disk or SSD</w:t>
-      </w:r>
-    </w:p>
-    <w:p>
-      <w:bookmarkStart w:id="9" w:name="_GoBack"/>
-      <w:bookmarkEnd w:id="9"/>
-    </w:p>
-    <w:p>
-      <w:pPr>
-        <w:pStyle w:val="Heading1"/>
-      </w:pPr>
-      <w:bookmarkStart w:id="10" w:name="_Toc322371441"/>
-      <w:r>
-        <w:t>Products</w:t>
-      </w:r>
-      <w:bookmarkEnd w:id="10"/>
-    </w:p>
-    <w:p/>
-    <w:p>
-      <w:pPr>
-        <w:pStyle w:val="Heading2"/>
-      </w:pPr>
-      <w:bookmarkStart w:id="11" w:name="_Toc322371442"/>
-      <w:r>
-        <w:t>Quality</w:t>
-      </w:r>
-      <w:bookmarkEnd w:id="11"/>
-    </w:p>
-    <w:p>
-      <w:pPr>
-        <w:pStyle w:val="Heading3"/>
-      </w:pPr>
-      <w:bookmarkStart w:id="12" w:name="_Toc322371443"/>
-      <w:r>
-        <w:t>Rework Ratio</w:t>
-      </w:r>
-      <w:bookmarkEnd w:id="12"/>
-    </w:p>
-    <w:p>
-      <w:r>
-        <w:t>Formula</w:t>
-      </w:r>
-    </w:p>
-    <w:p>
-      <w:proofErr w:type="gramStart"/>
-      <w:r>
-        <w:t>actuals</w:t>
-      </w:r>
-      <w:proofErr w:type="gramEnd"/>
-    </w:p>
-    <w:p>
-      <w:pPr>
-        <w:pStyle w:val="Heading3"/>
-      </w:pPr>
-      <w:bookmarkStart w:id="13" w:name="_Toc322371444"/>
-      <w:r>
-        <w:lastRenderedPageBreak/>
-        <w:t>Test Coverage</w:t>
-      </w:r>
-      <w:bookmarkEnd w:id="13"/>
-    </w:p>
-    <w:p>
-      <w:r>
-        <w:t>Testing coverage slides</w:t>
-      </w:r>
-    </w:p>
-    <w:p/>
-    <w:p>
-      <w:pPr>
-        <w:pStyle w:val="Heading3"/>
-      </w:pPr>
-      <w:bookmarkStart w:id="14" w:name="_Toc322371445"/>
-      <w:r>
-        <w:t>Cyclomatic Complexity</w:t>
-      </w:r>
-      <w:bookmarkEnd w:id="14"/>
-    </w:p>
-    <w:p>
-      <w:pPr>
-        <w:pStyle w:val="Heading4"/>
-      </w:pPr>
-      <w:r>
-        <w:t>Code Standard (PEP8)</w:t>
-      </w:r>
-    </w:p>
-    <w:p>
-      <w:pPr>
-        <w:pStyle w:val="Heading3"/>
-      </w:pPr>
-      <w:bookmarkStart w:id="15" w:name="_Toc322371446"/>
-      <w:r>
-        <w:t>MTBF</w:t>
-      </w:r>
-      <w:bookmarkEnd w:id="15"/>
-    </w:p>
-    <w:p>
-      <w:pPr>
-        <w:pStyle w:val="Heading2"/>
-      </w:pPr>
-      <w:bookmarkStart w:id="16" w:name="_Toc322371447"/>
-      <w:r>
-        <w:t>Future Work</w:t>
-      </w:r>
-      <w:bookmarkEnd w:id="16"/>
-    </w:p>
-    <w:p>
-      <w:proofErr w:type="spellStart"/>
-      <w:r>
-        <w:t>Lorem</w:t>
-      </w:r>
-      <w:proofErr w:type="spellEnd"/>
-      <w:r>
-        <w:t xml:space="preserve"> </w:t>
-      </w:r>
-      <w:proofErr w:type="spellStart"/>
-      <w:r>
-        <w:t>ipsum</w:t>
-      </w:r>
-      <w:proofErr w:type="spellEnd"/>
-    </w:p>
-    <w:p>
-      <w:pPr>
-        <w:pStyle w:val="Heading3"/>
-      </w:pPr>
-      <w:bookmarkStart w:id="17" w:name="_Toc322371448"/>
-      <w:r>
-        <w:t>More Generic</w:t>
-      </w:r>
-      <w:bookmarkEnd w:id="17"/>
-    </w:p>
-    <w:p>
-      <w:proofErr w:type="spellStart"/>
-      <w:r>
-        <w:t>Lorem</w:t>
-      </w:r>
-      <w:proofErr w:type="spellEnd"/>
-      <w:r>
-        <w:t xml:space="preserve"> </w:t>
-      </w:r>
-      <w:proofErr w:type="spellStart"/>
-      <w:r>
-        <w:t>ipsum</w:t>
-      </w:r>
-      <w:proofErr w:type="spellEnd"/>
-    </w:p>
-    <w:p/>
-    <w:p>
-      <w:pPr>
-        <w:pStyle w:val="Heading3"/>
-      </w:pPr>
-      <w:r>
-        <w:t>Configuration File</w:t>
-      </w:r>
-    </w:p>
-    <w:p>
-      <w:r>
-        <w:t xml:space="preserve">For agent </w:t>
-      </w:r>
-      <w:proofErr w:type="spellStart"/>
-      <w:r>
-        <w:t>RabbitMQ</w:t>
-      </w:r>
-      <w:proofErr w:type="spellEnd"/>
-      <w:r>
-        <w:t xml:space="preserve"> credentials</w:t>
-      </w:r>
-    </w:p>
-    <w:p>
-      <w:pPr>
-        <w:pStyle w:val="Heading3"/>
-      </w:pPr>
-      <w:bookmarkStart w:id="18" w:name="_Toc322371449"/>
-      <w:r>
-        <w:t>Larger Scale Coordination</w:t>
-      </w:r>
-      <w:bookmarkEnd w:id="18"/>
-    </w:p>
-    <w:p>
-      <w:proofErr w:type="spellStart"/>
-      <w:r>
-        <w:t>Lorem</w:t>
-      </w:r>
-      <w:proofErr w:type="spellEnd"/>
-      <w:r>
-        <w:t xml:space="preserve"> </w:t>
-      </w:r>
-      <w:proofErr w:type="spellStart"/>
-      <w:r>
-        <w:t>ipsum</w:t>
-      </w:r>
-      <w:proofErr w:type="spellEnd"/>
-    </w:p>
-    <w:p>
-      <w:pPr>
-        <w:pStyle w:val="Heading4"/>
-      </w:pPr>
-      <w:r>
-        <w:t>Between Agents</w:t>
-      </w:r>
-    </w:p>
-    <w:p>
-      <w:proofErr w:type="spellStart"/>
-      <w:r>
-        <w:t>Lorem</w:t>
-      </w:r>
-      <w:proofErr w:type="spellEnd"/>
-      <w:r>
-        <w:t xml:space="preserve"> </w:t>
-      </w:r>
-      <w:proofErr w:type="spellStart"/>
-      <w:r>
-        <w:t>ipsum</w:t>
-      </w:r>
-      <w:proofErr w:type="spellEnd"/>
-    </w:p>
-    <w:p>
-      <w:pPr>
-        <w:pStyle w:val="Heading4"/>
-      </w:pPr>
-      <w:r>
-        <w:t>Scaled out regional networks/exchanges</w:t>
-      </w:r>
-    </w:p>
-    <w:p>
-      <w:proofErr w:type="spellStart"/>
-      <w:r>
-        <w:t>Lorem</w:t>
-      </w:r>
-      <w:proofErr w:type="spellEnd"/>
-      <w:r>
-        <w:t xml:space="preserve"> </w:t>
-      </w:r>
-      <w:proofErr w:type="spellStart"/>
-      <w:r>
-        <w:t>ipsum</w:t>
-      </w:r>
-      <w:proofErr w:type="spellEnd"/>
-    </w:p>
-    <w:p>
-      <w:pPr>
-        <w:pStyle w:val="Heading3"/>
-      </w:pPr>
-      <w:bookmarkStart w:id="19" w:name="_Toc322371450"/>
-      <w:r>
-        <w:t>Efficiency</w:t>
-      </w:r>
-      <w:bookmarkEnd w:id="19"/>
-    </w:p>
-    <w:p>
-      <w:r>
-        <w:t>Subscriptions to metrics</w:t>
-      </w:r>
-    </w:p>
-    <w:p/>
-    <w:p>
-      <w:r>
-        <w:t>Reduce the number of exchanges and use topics</w:t>
+        <w:t xml:space="preserve"> permissions</w:t>
       </w:r>
     </w:p>
     <w:p/>
@@ -2881,7 +3335,7 @@
                 <w:bCs/>
                 <w:noProof/>
               </w:rPr>
-              <w:t>4</w:t>
+              <w:t>5</w:t>
             </w:r>
             <w:r>
               <w:rPr>
@@ -2915,7 +3369,7 @@
                 <w:bCs/>
                 <w:noProof/>
               </w:rPr>
-              <w:t>5</w:t>
+              <w:t>6</w:t>
             </w:r>
             <w:r>
               <w:rPr>
@@ -3120,7 +3574,7 @@
       <w:rPr>
         <w:noProof/>
       </w:rPr>
-      <w:t>2012-04-17 12:42</w:t>
+      <w:t>2012-04-18 12:21</w:t>
     </w:r>
     <w:r>
       <w:fldChar w:fldCharType="end"/>
@@ -3134,7 +3588,7 @@
   <w:abstractNum w:abstractNumId="0">
     <w:nsid w:val="0EA03BBB"/>
     <w:multiLevelType w:val="multilevel"/>
-    <w:tmpl w:val="04090025"/>
+    <w:tmpl w:val="E27428AC"/>
     <w:lvl w:ilvl="0">
       <w:start w:val="1"/>
       <w:numFmt w:val="decimal"/>
@@ -3227,6 +3681,155 @@
     </w:lvl>
   </w:abstractNum>
   <w:abstractNum w:abstractNumId="1">
+    <w:nsid w:val="5EBD3D68"/>
+    <w:multiLevelType w:val="multilevel"/>
+    <w:tmpl w:val="0A32A44C"/>
+    <w:lvl w:ilvl="0">
+      <w:start w:val="1"/>
+      <w:numFmt w:val="bullet"/>
+      <w:lvlText w:val=""/>
+      <w:lvlJc w:val="left"/>
+      <w:pPr>
+        <w:tabs>
+          <w:tab w:val="num" w:pos="720"/>
+        </w:tabs>
+        <w:ind w:left="720" w:hanging="360"/>
+      </w:pPr>
+      <w:rPr>
+        <w:rFonts w:ascii="Symbol" w:hAnsi="Symbol" w:hint="default"/>
+        <w:sz w:val="20"/>
+      </w:rPr>
+    </w:lvl>
+    <w:lvl w:ilvl="1" w:tentative="1">
+      <w:start w:val="1"/>
+      <w:numFmt w:val="bullet"/>
+      <w:lvlText w:val="o"/>
+      <w:lvlJc w:val="left"/>
+      <w:pPr>
+        <w:tabs>
+          <w:tab w:val="num" w:pos="1440"/>
+        </w:tabs>
+        <w:ind w:left="1440" w:hanging="360"/>
+      </w:pPr>
+      <w:rPr>
+        <w:rFonts w:ascii="Courier New" w:hAnsi="Courier New" w:hint="default"/>
+        <w:sz w:val="20"/>
+      </w:rPr>
+    </w:lvl>
+    <w:lvl w:ilvl="2" w:tentative="1">
+      <w:start w:val="1"/>
+      <w:numFmt w:val="bullet"/>
+      <w:lvlText w:val=""/>
+      <w:lvlJc w:val="left"/>
+      <w:pPr>
+        <w:tabs>
+          <w:tab w:val="num" w:pos="2160"/>
+        </w:tabs>
+        <w:ind w:left="2160" w:hanging="360"/>
+      </w:pPr>
+      <w:rPr>
+        <w:rFonts w:ascii="Wingdings" w:hAnsi="Wingdings" w:hint="default"/>
+        <w:sz w:val="20"/>
+      </w:rPr>
+    </w:lvl>
+    <w:lvl w:ilvl="3" w:tentative="1">
+      <w:start w:val="1"/>
+      <w:numFmt w:val="bullet"/>
+      <w:lvlText w:val=""/>
+      <w:lvlJc w:val="left"/>
+      <w:pPr>
+        <w:tabs>
+          <w:tab w:val="num" w:pos="2880"/>
+        </w:tabs>
+        <w:ind w:left="2880" w:hanging="360"/>
+      </w:pPr>
+      <w:rPr>
+        <w:rFonts w:ascii="Wingdings" w:hAnsi="Wingdings" w:hint="default"/>
+        <w:sz w:val="20"/>
+      </w:rPr>
+    </w:lvl>
+    <w:lvl w:ilvl="4" w:tentative="1">
+      <w:start w:val="1"/>
+      <w:numFmt w:val="bullet"/>
+      <w:lvlText w:val=""/>
+      <w:lvlJc w:val="left"/>
+      <w:pPr>
+        <w:tabs>
+          <w:tab w:val="num" w:pos="3600"/>
+        </w:tabs>
+        <w:ind w:left="3600" w:hanging="360"/>
+      </w:pPr>
+      <w:rPr>
+        <w:rFonts w:ascii="Wingdings" w:hAnsi="Wingdings" w:hint="default"/>
+        <w:sz w:val="20"/>
+      </w:rPr>
+    </w:lvl>
+    <w:lvl w:ilvl="5" w:tentative="1">
+      <w:start w:val="1"/>
+      <w:numFmt w:val="bullet"/>
+      <w:lvlText w:val=""/>
+      <w:lvlJc w:val="left"/>
+      <w:pPr>
+        <w:tabs>
+          <w:tab w:val="num" w:pos="4320"/>
+        </w:tabs>
+        <w:ind w:left="4320" w:hanging="360"/>
+      </w:pPr>
+      <w:rPr>
+        <w:rFonts w:ascii="Wingdings" w:hAnsi="Wingdings" w:hint="default"/>
+        <w:sz w:val="20"/>
+      </w:rPr>
+    </w:lvl>
+    <w:lvl w:ilvl="6" w:tentative="1">
+      <w:start w:val="1"/>
+      <w:numFmt w:val="bullet"/>
+      <w:lvlText w:val=""/>
+      <w:lvlJc w:val="left"/>
+      <w:pPr>
+        <w:tabs>
+          <w:tab w:val="num" w:pos="5040"/>
+        </w:tabs>
+        <w:ind w:left="5040" w:hanging="360"/>
+      </w:pPr>
+      <w:rPr>
+        <w:rFonts w:ascii="Wingdings" w:hAnsi="Wingdings" w:hint="default"/>
+        <w:sz w:val="20"/>
+      </w:rPr>
+    </w:lvl>
+    <w:lvl w:ilvl="7" w:tentative="1">
+      <w:start w:val="1"/>
+      <w:numFmt w:val="bullet"/>
+      <w:lvlText w:val=""/>
+      <w:lvlJc w:val="left"/>
+      <w:pPr>
+        <w:tabs>
+          <w:tab w:val="num" w:pos="5760"/>
+        </w:tabs>
+        <w:ind w:left="5760" w:hanging="360"/>
+      </w:pPr>
+      <w:rPr>
+        <w:rFonts w:ascii="Wingdings" w:hAnsi="Wingdings" w:hint="default"/>
+        <w:sz w:val="20"/>
+      </w:rPr>
+    </w:lvl>
+    <w:lvl w:ilvl="8" w:tentative="1">
+      <w:start w:val="1"/>
+      <w:numFmt w:val="bullet"/>
+      <w:lvlText w:val=""/>
+      <w:lvlJc w:val="left"/>
+      <w:pPr>
+        <w:tabs>
+          <w:tab w:val="num" w:pos="6480"/>
+        </w:tabs>
+        <w:ind w:left="6480" w:hanging="360"/>
+      </w:pPr>
+      <w:rPr>
+        <w:rFonts w:ascii="Wingdings" w:hAnsi="Wingdings" w:hint="default"/>
+        <w:sz w:val="20"/>
+      </w:rPr>
+    </w:lvl>
+  </w:abstractNum>
+  <w:abstractNum w:abstractNumId="2">
     <w:nsid w:val="7C6506CD"/>
     <w:multiLevelType w:val="hybridMultilevel"/>
     <w:tmpl w:val="0792EDF2"/>
@@ -3319,6 +3922,9 @@
     <w:abstractNumId w:val="0"/>
   </w:num>
   <w:num w:numId="2">
+    <w:abstractNumId w:val="2"/>
+  </w:num>
+  <w:num w:numId="3">
     <w:abstractNumId w:val="1"/>
   </w:num>
   <w:numIdMacAtCleanup w:val="2"/>
@@ -4249,6 +4855,22 @@
     <w:semiHidden/>
     <w:rsid w:val="00670926"/>
   </w:style>
+  <w:style w:type="character" w:customStyle="1" w:styleId="apple-converted-space">
+    <w:name w:val="apple-converted-space"/>
+    <w:basedOn w:val="DefaultParagraphFont"/>
+    <w:rsid w:val="00BF7C69"/>
+  </w:style>
+  <w:style w:type="character" w:styleId="Strong">
+    <w:name w:val="Strong"/>
+    <w:basedOn w:val="DefaultParagraphFont"/>
+    <w:uiPriority w:val="22"/>
+    <w:qFormat/>
+    <w:rsid w:val="00BF7C69"/>
+    <w:rPr>
+      <w:b/>
+      <w:bCs/>
+    </w:rPr>
+  </w:style>
 </w:styles>
 </file>
 
@@ -5175,6 +5797,22 @@
     <w:uiPriority w:val="99"/>
     <w:semiHidden/>
     <w:rsid w:val="00670926"/>
+  </w:style>
+  <w:style w:type="character" w:customStyle="1" w:styleId="apple-converted-space">
+    <w:name w:val="apple-converted-space"/>
+    <w:basedOn w:val="DefaultParagraphFont"/>
+    <w:rsid w:val="00BF7C69"/>
+  </w:style>
+  <w:style w:type="character" w:styleId="Strong">
+    <w:name w:val="Strong"/>
+    <w:basedOn w:val="DefaultParagraphFont"/>
+    <w:uiPriority w:val="22"/>
+    <w:qFormat/>
+    <w:rsid w:val="00BF7C69"/>
+    <w:rPr>
+      <w:b/>
+      <w:bCs/>
+    </w:rPr>
   </w:style>
 </w:styles>
 </file>
@@ -5463,21 +6101,6 @@
 </file>
 
 <file path=customXml/item1.xml><?xml version="1.0" encoding="utf-8"?>
-<p:properties xmlns:p="http://schemas.microsoft.com/office/2006/metadata/properties" xmlns:xsi="http://www.w3.org/2001/XMLSchema-instance">
-  <documentManagement>
-    <ContentTypeId xmlns="http://schemas.microsoft.com/sharepoint/v3">0x0056BD8EAE6FAF36488DB4D7E32B557BC9</ContentTypeId>
-    <_SourceUrl xmlns="http://schemas.microsoft.com/sharepoint/v3" xsi:nil="true"/>
-    <AutoVersionDisabled xmlns="http://schemas.microsoft.com/sharepoint/v3">false</AutoVersionDisabled>
-    <ItemType xmlns="http://schemas.microsoft.com/sharepoint/v3">1</ItemType>
-    <Order xmlns="http://schemas.microsoft.com/sharepoint/v3" xsi:nil="true"/>
-    <_SharedFileIndex xmlns="http://schemas.microsoft.com/sharepoint/v3" xsi:nil="true"/>
-    <MetaInfo xmlns="http://schemas.microsoft.com/sharepoint/v3" xsi:nil="true"/>
-    <Description xmlns="http://schemas.microsoft.com/sharepoint/v3" xsi:nil="true"/>
-  </documentManagement>
-</p:properties>
-</file>
-
-<file path=customXml/item2.xml><?xml version="1.0" encoding="utf-8"?>
 <ct:contentTypeSchema xmlns:ct="http://schemas.microsoft.com/office/2006/metadata/contentType" xmlns:ma="http://schemas.microsoft.com/office/2006/metadata/properties/metaAttributes" ct:_="" ma:_="" ma:contentTypeName="_Docs_" ma:contentTypeID="0x0056BD8EAE6FAF36488DB4D7E32B557BC9" ma:contentTypeVersion="" ma:contentTypeDescription="" ma:contentTypeScope="" ma:versionID="b24a59f726d28f46a69a0a8240ee44ed">
   <xsd:schema xmlns:xsd="http://www.w3.org/2001/XMLSchema" xmlns:p="http://schemas.microsoft.com/office/2006/metadata/properties" xmlns:ns1="http://schemas.microsoft.com/sharepoint/v3" targetNamespace="http://schemas.microsoft.com/office/2006/metadata/properties" ma:root="true" ma:fieldsID="3e5d9eca856144ce6ca1da655f95619c" ns1:_="">
     <xsd:import namespace="http://schemas.microsoft.com/sharepoint/v3"/>
@@ -5831,20 +6454,26 @@
 </ct:contentTypeSchema>
 </file>
 
+<file path=customXml/item2.xml><?xml version="1.0" encoding="utf-8"?>
+<p:properties xmlns:p="http://schemas.microsoft.com/office/2006/metadata/properties" xmlns:xsi="http://www.w3.org/2001/XMLSchema-instance">
+  <documentManagement>
+    <ContentTypeId xmlns="http://schemas.microsoft.com/sharepoint/v3">0x0056BD8EAE6FAF36488DB4D7E32B557BC9</ContentTypeId>
+    <_SourceUrl xmlns="http://schemas.microsoft.com/sharepoint/v3" xsi:nil="true"/>
+    <AutoVersionDisabled xmlns="http://schemas.microsoft.com/sharepoint/v3">false</AutoVersionDisabled>
+    <ItemType xmlns="http://schemas.microsoft.com/sharepoint/v3">1</ItemType>
+    <Order xmlns="http://schemas.microsoft.com/sharepoint/v3" xsi:nil="true"/>
+    <_SharedFileIndex xmlns="http://schemas.microsoft.com/sharepoint/v3" xsi:nil="true"/>
+    <MetaInfo xmlns="http://schemas.microsoft.com/sharepoint/v3" xsi:nil="true"/>
+    <Description xmlns="http://schemas.microsoft.com/sharepoint/v3" xsi:nil="true"/>
+  </documentManagement>
+</p:properties>
+</file>
+
 <file path=customXml/item3.xml><?xml version="1.0" encoding="utf-8"?>
 <b:Sources xmlns:b="http://schemas.openxmlformats.org/officeDocument/2006/bibliography" xmlns="http://schemas.openxmlformats.org/officeDocument/2006/bibliography" SelectedStyle="\APA.XSL" StyleName="APA"/>
 </file>
 
 <file path=customXml/itemProps1.xml><?xml version="1.0" encoding="utf-8"?>
-<ds:datastoreItem xmlns:ds="http://schemas.openxmlformats.org/officeDocument/2006/customXml" ds:itemID="{42C760F5-DE4A-4ED6-8CB0-B54FEE6DCDF2}">
-  <ds:schemaRefs>
-    <ds:schemaRef ds:uri="http://schemas.microsoft.com/office/2006/metadata/properties"/>
-    <ds:schemaRef ds:uri="http://schemas.microsoft.com/sharepoint/v3"/>
-  </ds:schemaRefs>
-</ds:datastoreItem>
-</file>
-
-<file path=customXml/itemProps2.xml><?xml version="1.0" encoding="utf-8"?>
 <ds:datastoreItem xmlns:ds="http://schemas.openxmlformats.org/officeDocument/2006/customXml" ds:itemID="{C12AA6FC-2577-4BCB-865C-6D2F38D89CB3}">
   <ds:schemaRefs>
     <ds:schemaRef ds:uri="http://schemas.microsoft.com/office/2006/metadata/contentType"/>
@@ -5861,8 +6490,17 @@
 </ds:datastoreItem>
 </file>
 
+<file path=customXml/itemProps2.xml><?xml version="1.0" encoding="utf-8"?>
+<ds:datastoreItem xmlns:ds="http://schemas.openxmlformats.org/officeDocument/2006/customXml" ds:itemID="{42C760F5-DE4A-4ED6-8CB0-B54FEE6DCDF2}">
+  <ds:schemaRefs>
+    <ds:schemaRef ds:uri="http://schemas.microsoft.com/office/2006/metadata/properties"/>
+    <ds:schemaRef ds:uri="http://schemas.microsoft.com/sharepoint/v3"/>
+  </ds:schemaRefs>
+</ds:datastoreItem>
+</file>
+
 <file path=customXml/itemProps3.xml><?xml version="1.0" encoding="utf-8"?>
-<ds:datastoreItem xmlns:ds="http://schemas.openxmlformats.org/officeDocument/2006/customXml" ds:itemID="{51595EAA-AA3B-4238-8778-1B72F1C74A94}">
+<ds:datastoreItem xmlns:ds="http://schemas.openxmlformats.org/officeDocument/2006/customXml" ds:itemID="{A5F47EB0-FA95-40F8-BF6E-7226B984F370}">
   <ds:schemaRefs>
     <ds:schemaRef ds:uri="http://schemas.openxmlformats.org/officeDocument/2006/bibliography"/>
   </ds:schemaRefs>

</xml_diff>